<commit_message>
Add intro, beginning of smoothing the learning curve, tweak navigation
</commit_message>
<xml_diff>
--- a/pages/Current Section.docx
+++ b/pages/Current Section.docx
@@ -4,257 +4,29 @@
   <w:body>
     <w:p>
       <w:pPr>
-        <w:pStyle w:val="Heading"/>
-      </w:pPr>
-      <w:bookmarkStart w:id="0" w:name="_GoBack"/>
-      <w:r>
-        <w:t xml:space="preserve">## </w:t>
-      </w:r>
-      <w:r>
-        <w:t>The Threat</w:t>
-      </w:r>
-    </w:p>
-    <w:p>
-      <w:r>
-        <w:t xml:space="preserve">We live in an age of a technological paradox. The computing power that used to fill up a floor now fits inside your pocket, and the Internet and other new technology have produced staggering amounts of wealth. But despite claims that this technological revolution would empower everyone, wages for most workers have stagnated for decades, and communities from Compton to Harlan County have essentially been written off. </w:t>
+        <w:pStyle w:val="Top"/>
+      </w:pPr>
+      <w:r>
+        <w:t>CREATE A CONTINUUM OF SKILL</w:t>
+      </w:r>
+    </w:p>
+    <w:p>
+      <w:r>
+        <w:t xml:space="preserve">So far, we've focused on making the skills of a full-blown developer as accessible as possible.  But is that level of skill </w:t>
+      </w:r>
+      <w:proofErr w:type="gramStart"/>
+      <w:r>
+        <w:t>really necessary</w:t>
+      </w:r>
+      <w:proofErr w:type="gramEnd"/>
+      <w:r>
+        <w:t xml:space="preserve"> for every job?</w:t>
       </w:r>
     </w:p>
     <w:p/>
     <w:p>
       <w:r>
-        <w:t>The future could be even more grim. Many experts believe that in the next 10-20 years, 25-75% of all jobs will be eliminated by robots/AI. If they're right, this crisis could end up devastating the middle class and the poor and destroying our democracy.</w:t>
-      </w:r>
-    </w:p>
-    <w:p/>
-    <w:p>
-      <w:r>
-        <w:t xml:space="preserve">And if they're wrong? We still aren't off the hook.  A recent </w:t>
-      </w:r>
-      <w:r>
-        <w:t>[</w:t>
-      </w:r>
-      <w:r>
-        <w:t xml:space="preserve">McKinsey </w:t>
-      </w:r>
-      <w:proofErr w:type="gramStart"/>
-      <w:r>
-        <w:t>report</w:t>
-      </w:r>
-      <w:r>
-        <w:t>](</w:t>
-      </w:r>
-      <w:proofErr w:type="gramEnd"/>
-      <w:r>
-        <w:t xml:space="preserve"> </w:t>
-      </w:r>
-      <w:r>
-        <w:t>https://www.mckinsey.com/global-themes/future-of-organizations-and-work/retraining-and-reskilling-workers-in-the-age-of-automation</w:t>
-      </w:r>
-      <w:r>
-        <w:t>)</w:t>
-      </w:r>
-      <w:r>
-        <w:t xml:space="preserve"> argues that by 2030 every advanced economy will need to "retrain and redeploy tens of millions of midcareer, middle-age workers.</w:t>
-      </w:r>
-    </w:p>
-    <w:p/>
-    <w:p>
-      <w:r>
-        <w:t xml:space="preserve">&gt; </w:t>
-      </w:r>
-      <w:r>
-        <w:t xml:space="preserve">How big is that challenge? In terms of magnitude, it’s akin to coping with the large-scale shift from agricultural work to manufacturing that occurred in the early 20th century in North America and Europe, and more recently in China. </w:t>
-      </w:r>
-    </w:p>
-    <w:p>
-      <w:pPr>
-        <w:pStyle w:val="Quote"/>
-        <w:ind w:left="0"/>
-      </w:pPr>
-      <w:r>
-        <w:t xml:space="preserve">&gt; </w:t>
-      </w:r>
-      <w:r>
-        <w:t xml:space="preserve">But in terms of who must find new jobs, we are moving into uncharted territory. Those </w:t>
-      </w:r>
-      <w:r>
-        <w:t>__</w:t>
-      </w:r>
-      <w:r>
-        <w:rPr>
-          <w:b/>
-          <w:i/>
-        </w:rPr>
-        <w:t>earlier workforce transformations took place over many decades</w:t>
-      </w:r>
-      <w:r>
-        <w:rPr>
-          <w:b/>
-          <w:i/>
-        </w:rPr>
-        <w:t>__</w:t>
-      </w:r>
-      <w:r>
-        <w:t>, allowing older workers to retire and new entrants to the workforce to transition to the growing industries. But the speed of change today is potentially faster. The task confronting every economy, particularly advanced economies, will likely be to retrain and redeploy tens of millions of midcareer, middle-age workers. As the</w:t>
-      </w:r>
-      <w:r>
-        <w:t xml:space="preserve"> </w:t>
-      </w:r>
-      <w:proofErr w:type="gramStart"/>
-      <w:r>
-        <w:t>\</w:t>
-      </w:r>
-      <w:r>
-        <w:t>[</w:t>
-      </w:r>
-      <w:proofErr w:type="gramEnd"/>
-      <w:r>
-        <w:t>McKinsey Global Institute</w:t>
-      </w:r>
-      <w:r>
-        <w:t>\</w:t>
-      </w:r>
-      <w:r>
-        <w:t xml:space="preserve">] </w:t>
-      </w:r>
-      <w:r>
-        <w:t xml:space="preserve">report notes, </w:t>
-      </w:r>
-      <w:r>
-        <w:t xml:space="preserve"> __</w:t>
-      </w:r>
-      <w:r>
-        <w:t>"</w:t>
-      </w:r>
-      <w:r>
-        <w:rPr>
-          <w:b/>
-          <w:i/>
-        </w:rPr>
-        <w:t>there are few precedents in which societies have successfully retrained such large numbers of people</w:t>
-      </w:r>
-      <w:r>
-        <w:t>"</w:t>
-      </w:r>
-      <w:r>
-        <w:t>__</w:t>
-      </w:r>
-      <w:r>
-        <w:t xml:space="preserve"> (emphasis added).</w:t>
-      </w:r>
-      <w:r>
-        <w:rPr>
-          <w:rStyle w:val="EndnoteReference"/>
-        </w:rPr>
-        <w:endnoteReference w:id="1"/>
-      </w:r>
-    </w:p>
-    <w:p>
-      <w:r>
-        <w:t>A challenge of this magnitude would be scary and exhausting if our society only had to tackle it once. But McKinsey's prediction just takes us to 2030. As robots and AI continue to improve, we can expect wave after wave of mass dislocation as both old and new jobs are eliminated by new rounds of automation.</w:t>
-      </w:r>
-    </w:p>
-    <w:p/>
-    <w:p>
-      <w:r>
-        <w:t>Policies that support "lifelong learning," active labor market policies, and programs such as Universal Basic Income could soften this series of blows. But ultimately they're like buying better lifeboats for the Titani</w:t>
-      </w:r>
-      <w:bookmarkStart w:id="1" w:name="_Hlk515596955"/>
-      <w:r>
-        <w:t>c.</w:t>
-      </w:r>
-    </w:p>
-    <w:p/>
-    <w:p>
-      <w:r>
-        <w:t xml:space="preserve">Regardless of whether robots and AI lead to mass unemployment or mass displacement, we are facing a daunting future. </w:t>
-      </w:r>
-    </w:p>
-    <w:p>
-      <w:pPr>
-        <w:pStyle w:val="Heading"/>
-      </w:pPr>
-      <w:r>
-        <w:br w:type="page"/>
-      </w:r>
-    </w:p>
-    <w:p>
-      <w:pPr>
-        <w:pStyle w:val="Heading"/>
-      </w:pPr>
-      <w:r>
-        <w:lastRenderedPageBreak/>
-        <w:t xml:space="preserve">## </w:t>
-      </w:r>
-      <w:r>
-        <w:t xml:space="preserve">The </w:t>
-      </w:r>
-      <w:r>
-        <w:t>Opportunity</w:t>
-      </w:r>
-      <w:r>
-        <w:t xml:space="preserve">:  </w:t>
-      </w:r>
-      <w:bookmarkStart w:id="2" w:name="_Hlk515953894"/>
-      <w:bookmarkStart w:id="3" w:name="_Hlk515596982"/>
-      <w:bookmarkEnd w:id="1"/>
-      <w:r>
-        <w:t>The Explosion of Emerging Tech</w:t>
-      </w:r>
-    </w:p>
-    <w:p>
-      <w:r>
-        <w:t>But our future doesn't have to be grim. Even as robots and AI's impact on work may pose a serious threat to our future, there is another technological trend that will give us a once-in-a-century opportunity to make our communities whole.</w:t>
-      </w:r>
-    </w:p>
-    <w:p/>
-    <w:p>
-      <w:r>
-        <w:t>Over the next 20 years, not only robots and AI but also augmented and virtual reality, digital fabrication, and other emerging technologies will become ubiquitous</w:t>
-      </w:r>
-      <w:r>
-        <w:t>, becoming one of the core driving forces in our economy. As they do so, they will create an abundance of wealth.</w:t>
-      </w:r>
-    </w:p>
-    <w:p/>
-    <w:p>
-      <w:r>
-        <w:t>Robots and AI threaten to shatter the link between that wealth and broad prosperity: new industries may not create lots of good jobs.  But if we can ensure everyday people get a seat at the table, if we can figure out how to train millions of people from Compton to Appalachia to become developers and designers, they should be able to capture a big enough slice of emerging tech's wealth to help revitalize our communities.</w:t>
-      </w:r>
-    </w:p>
-    <w:p/>
-    <w:p>
-      <w:r>
-        <w:t xml:space="preserve">As we'll see in Part 3 and the conclusion, this opportunity won't solve </w:t>
-      </w:r>
-      <w:proofErr w:type="gramStart"/>
-      <w:r>
-        <w:t>all of</w:t>
-      </w:r>
-      <w:proofErr w:type="gramEnd"/>
-      <w:r>
-        <w:t xml:space="preserve"> the economic problems created by robots and AI -- e.g., not everyone is going to become a programmer or designer. But if we take advantage of this opportunity, it could serve as one of the central foundations for rebuilding our communities.</w:t>
-      </w:r>
-    </w:p>
-    <w:bookmarkEnd w:id="2"/>
-    <w:bookmarkEnd w:id="0"/>
-    <w:p>
-      <w:pPr>
-        <w:pStyle w:val="Heading"/>
-      </w:pPr>
-      <w:r>
-        <w:t>Is Truly Democratizing Emerging Tech a Pipedream?</w:t>
-      </w:r>
-    </w:p>
-    <w:p>
-      <w:r>
-        <w:t>But can we train millions of everyday people to become developers and designers? Given where we are today, it's understandable that many think this goal is just wishful thinking.</w:t>
-      </w:r>
-    </w:p>
-    <w:p/>
-    <w:p>
-      <w:r>
-        <w:t>It's not for lack of trying:</w:t>
+        <w:t>This report argues that if we want to increase the odds of truly democratizing emerging tech, in every field of emerging tech we need to begin to ask two questions:</w:t>
       </w:r>
     </w:p>
     <w:p>
@@ -268,7 +40,7 @@
         <w:contextualSpacing/>
       </w:pPr>
       <w:r>
-        <w:t>Every day around the globe, people who are smart, dedicated, and passionate -- and who usually operate on a shoestring -- pour their heart and soul into making computer tech accessible in their community</w:t>
+        <w:t>Is it possible to create a continuum of skill in this field -- e.g., from beginners to power users to blue-collar coders to highly skilled developers?</w:t>
       </w:r>
     </w:p>
     <w:p>
@@ -282,7 +54,255 @@
         <w:contextualSpacing/>
       </w:pPr>
       <w:r>
-        <w:t>Many people in the tech industry work hard to create tools and languages they hope will empower millions of people</w:t>
+        <w:t>Can we use coding UX to reduce the work required to "level up" along this continuum?</w:t>
+      </w:r>
+    </w:p>
+    <w:p>
+      <w:pPr>
+        <w:pStyle w:val="Heading"/>
+      </w:pPr>
+      <w:r>
+        <w:t>From Power Users to Blue-Collar Coders</w:t>
+      </w:r>
+    </w:p>
+    <w:p>
+      <w:pPr>
+        <w:pStyle w:val="Subheading"/>
+      </w:pPr>
+      <w:r>
+        <w:t>Power Users</w:t>
+      </w:r>
+    </w:p>
+    <w:p>
+      <w:bookmarkStart w:id="0" w:name="_Hlk531064775"/>
+      <w:r>
+        <w:t>In most organizations, IT staff and their consultants spend a lot of time building systems that let users produce powerful analyses with a click of a button. And yet it's not uncommon to find plenty of users in these organizations who do most of their analysis with Microsoft Excel.</w:t>
+      </w:r>
+    </w:p>
+    <w:p/>
+    <w:p>
+      <w:r>
+        <w:t>One-click solutions are great so long as users stick to the well-marked trails the solution supports. But what if your needs take you off that trail? For example, what if you need to make changes to the report's format that the solution doesn't support?  You're hopelessly stuck without the help of a developer.</w:t>
+      </w:r>
+    </w:p>
+    <w:p/>
+    <w:p>
+      <w:bookmarkStart w:id="1" w:name="_Hlk531149458"/>
+      <w:r>
+        <w:t>But with Excel, if you're a little adventurous it's remarkable what you can do as a "power user."  You can start by learning a few tricks, then gradually add more tools to your toolbox as you need them. The results aren't always pretty; sometimes it feels like Excel is duct tape for data. But like duct tape, you don't need to be highly skilled to use it to solve a wide range of problems.</w:t>
+      </w:r>
+    </w:p>
+    <w:p/>
+    <w:bookmarkEnd w:id="0"/>
+    <w:bookmarkEnd w:id="1"/>
+    <w:p>
+      <w:r>
+        <w:t>If we're going to create an economy where many people in communities from Harlem to Harlan County can make a living from emerging tech, we need to start designing emerging tech tools so they can do what Excel does so well: support a culture of power users.  Power users don't need a computer science college degree -- or for that matter any college degree -- to possess valuable skills that pay well. In short, by designing tools that support power users, the tech industry can create a wider range of opportunities for paid tech work.</w:t>
+      </w:r>
+    </w:p>
+    <w:p>
+      <w:pPr>
+        <w:pStyle w:val="Subheading"/>
+      </w:pPr>
+      <w:r>
+        <w:t>Blue-Collar Coders</w:t>
+      </w:r>
+    </w:p>
+    <w:p>
+      <w:r>
+        <w:t>On the other end of the spectrum, Anil Dash and others argue that not all programming jobs should require a full-blown background in computer science. Instead, we need to foster the development of "blue-collar coders."</w:t>
+      </w:r>
+    </w:p>
+    <w:p>
+      <w:pPr>
+        <w:pStyle w:val="Quotation"/>
+      </w:pPr>
+      <w:r>
+        <w:t>Vocational-technical schools (</w:t>
+      </w:r>
+      <w:proofErr w:type="spellStart"/>
+      <w:r>
+        <w:t>vo</w:t>
+      </w:r>
+      <w:proofErr w:type="spellEnd"/>
+      <w:r>
+        <w:t xml:space="preserve">-tech) provide trained workers in important fields such as healthcare, construction trades, and core business functions like accounting. For a significant number of </w:t>
+      </w:r>
+      <w:r>
+        <w:t>my</w:t>
+      </w:r>
+      <w:r>
+        <w:t xml:space="preserve"> high school peers, </w:t>
+      </w:r>
+      <w:proofErr w:type="spellStart"/>
+      <w:r>
+        <w:t>vo</w:t>
+      </w:r>
+      <w:proofErr w:type="spellEnd"/>
+      <w:r>
+        <w:t xml:space="preserve">-tech was the best path to a professional job that would pay well over the duration of an entire career.  Now it’s time that </w:t>
+      </w:r>
+      <w:proofErr w:type="spellStart"/>
+      <w:r>
+        <w:t>vo</w:t>
+      </w:r>
+      <w:proofErr w:type="spellEnd"/>
+      <w:r>
+        <w:t xml:space="preserve">-tech programs broadly add internet and web technologies to the mix. We need web dev </w:t>
+      </w:r>
+      <w:proofErr w:type="spellStart"/>
+      <w:r>
+        <w:t>vo</w:t>
+      </w:r>
+      <w:proofErr w:type="spellEnd"/>
+      <w:r>
+        <w:t>-tech...</w:t>
+      </w:r>
+    </w:p>
+    <w:p>
+      <w:pPr>
+        <w:pStyle w:val="Quotation"/>
+      </w:pPr>
+      <w:r>
+        <w:t xml:space="preserve">Put another way, our industry can grow in a very meaningful way by giving lots of young people at a high school level the knowledge they need to learn [web development frameworks] straight out of high </w:t>
+      </w:r>
+      <w:proofErr w:type="gramStart"/>
+      <w:r>
+        <w:t>school, or</w:t>
+      </w:r>
+      <w:proofErr w:type="gramEnd"/>
+      <w:r>
+        <w:t xml:space="preserve"> teaching maintenance on a </w:t>
+      </w:r>
+      <w:r>
+        <w:lastRenderedPageBreak/>
+        <w:t>MySQL database at a trade school without having to get a graduate degree in computer science.</w:t>
+      </w:r>
+      <w:r>
+        <w:rPr>
+          <w:rStyle w:val="EndnoteReference"/>
+        </w:rPr>
+        <w:endnoteReference w:id="1"/>
+      </w:r>
+    </w:p>
+    <w:p>
+      <w:r>
+        <w:t xml:space="preserve">Exactly what blue-collar coding will look like will differ from field to field. But the more we can create jobs that fall along a continuum of skill, the more opportunities we </w:t>
+      </w:r>
+      <w:proofErr w:type="gramStart"/>
+      <w:r>
+        <w:t>have to</w:t>
+      </w:r>
+      <w:proofErr w:type="gramEnd"/>
+      <w:r>
+        <w:t xml:space="preserve"> open up emerging tech development to communities our society has left behind.</w:t>
+      </w:r>
+    </w:p>
+    <w:p>
+      <w:pPr>
+        <w:pStyle w:val="Heading"/>
+      </w:pPr>
+      <w:r>
+        <w:t xml:space="preserve">Smooth the Learning Curve along the Continuum </w:t>
+      </w:r>
+    </w:p>
+    <w:p>
+      <w:r>
+        <w:t xml:space="preserve">Recently, several tech companies have been exploring the space along the continuum of skills. They've created "low code" or "no code" tools aimed at what some have called "citizen developers." </w:t>
+      </w:r>
+    </w:p>
+    <w:p/>
+    <w:p>
+      <w:r>
+        <w:t>These tools are often quite powerful. But most of them suffer from the same problem: if your needs outstrip what the tool was designed to do, the learning curve to level up your skills is too steep.</w:t>
+      </w:r>
+    </w:p>
+    <w:p/>
+    <w:p>
+      <w:r>
+        <w:t>If we aren't careful, there's a real danger that these well-meaning efforts to empower people will lead to the creation of a new class of dead-end jobs. That's why any effort to create a continuum of skill needs to make smoothing the learning curve along that continuum a priority.</w:t>
+      </w:r>
+    </w:p>
+    <w:p>
+      <w:pPr>
+        <w:pStyle w:val="Heading"/>
+      </w:pPr>
+      <w:r>
+        <w:t xml:space="preserve">Create a Continuum for Artists and Designers </w:t>
+      </w:r>
+      <w:proofErr w:type="gramStart"/>
+      <w:r>
+        <w:t>As</w:t>
+      </w:r>
+      <w:proofErr w:type="gramEnd"/>
+      <w:r>
+        <w:t xml:space="preserve"> Well As Coders</w:t>
+      </w:r>
+    </w:p>
+    <w:p>
+      <w:r>
+        <w:t xml:space="preserve">Emerging tech won't just require coders. The tech industry will also need designers and artists for AR/VR, robots, 3D printing/digital fabrication, and other forms of emerging tech.  It's worth exploring if we can also create a continuum of skill for this </w:t>
+      </w:r>
+      <w:proofErr w:type="gramStart"/>
+      <w:r>
+        <w:t>work  --</w:t>
+      </w:r>
+      <w:proofErr w:type="gramEnd"/>
+      <w:r>
+        <w:t xml:space="preserve"> especially since, as is already the case with web design, some of this work may require the ability to do a little coding.  </w:t>
+      </w:r>
+    </w:p>
+    <w:p/>
+    <w:p>
+      <w:r>
+        <w:t>Opportunities to make a living from designer and artist work could play a particularly important role in marginalized communities. In the past, these communities have often been founts of new forms of art and culture. Both they and our society overall will greatly benefit if they are able to fully participate in shaping the world of emerging tech.</w:t>
+      </w:r>
+    </w:p>
+    <w:p>
+      <w:pPr>
+        <w:pStyle w:val="Heading"/>
+      </w:pPr>
+      <w:r>
+        <w:t>With Automation, a Continuum of Skill Is Even More Critical</w:t>
+      </w:r>
+    </w:p>
+    <w:p>
+      <w:r>
+        <w:t xml:space="preserve">When people talk about the threat of robots/AI, they often sound like they assume automation is a one-time event. It won't be. We can expect wave after wave of automation that either eliminates or deskills jobs. </w:t>
+      </w:r>
+    </w:p>
+    <w:p/>
+    <w:p>
+      <w:r>
+        <w:t xml:space="preserve">And we can't assume that the pace of automation will slow down. If anything, it's at least as likely that over time the pace of automation will speed up. </w:t>
+      </w:r>
+    </w:p>
+    <w:p/>
+    <w:p>
+      <w:r>
+        <w:t xml:space="preserve">In the past, there was often a significant gap between rounds of mechanization because the tech needed to mechanize one skill didn't easily translate to another. Wheat harvesting, for example, was mechanized in the 1930s and 40s, but it took almost two decades before the mechanization of tomato harvesting became commonplace.  </w:t>
+      </w:r>
+    </w:p>
+    <w:p/>
+    <w:p>
+      <w:r>
+        <w:t xml:space="preserve">In contrast, it took just a few years for the machine learning libraries used to categorize pictures of cats on the Internet to begin to be used in a wide range of fields, from drones to medical systems that can </w:t>
+      </w:r>
+      <w:r>
+        <w:lastRenderedPageBreak/>
+        <w:t>analyze some types of x-rays better than most doctors can. Thanks to the Internet and Open Source, we can expect even more cross-pollination in the future.</w:t>
+      </w:r>
+    </w:p>
+    <w:p/>
+    <w:p>
+      <w:r>
+        <w:t xml:space="preserve">As AI/robotics allow people to do more and more with less skill, we can also expect it will lead to the rise of new, highly demanding developer skills. That's why creating a software tool development process that iteratively creates and re-creates a continuum of work is so critical. </w:t>
+      </w:r>
+    </w:p>
+    <w:p/>
+    <w:p>
+      <w:r>
+        <w:t>To do so, we will need to continually ask two questions:</w:t>
       </w:r>
     </w:p>
     <w:p>
@@ -296,103 +316,7 @@
         <w:contextualSpacing/>
       </w:pPr>
       <w:r>
-        <w:t>Educators in academia and the tech industry have spent countless hours developing freely available online coding classes in order to reduce the barriers for everyday people to learn programming</w:t>
-      </w:r>
-    </w:p>
-    <w:p>
-      <w:r>
-        <w:t xml:space="preserve">This impressive work has made a real difference, often </w:t>
-      </w:r>
-      <w:proofErr w:type="gramStart"/>
-      <w:r>
-        <w:t>opening up</w:t>
-      </w:r>
-      <w:proofErr w:type="gramEnd"/>
-      <w:r>
-        <w:t xml:space="preserve"> possibilities for new careers and new journeys of self-discovery for the individuals they've helped.</w:t>
-      </w:r>
-    </w:p>
-    <w:p/>
-    <w:p>
-      <w:r>
-        <w:t xml:space="preserve">But go to communities facing hard times and ask people if they think coding will create a lot of opportunities that people in their community can count on. You won't find many takers.  </w:t>
-      </w:r>
-    </w:p>
-    <w:p/>
-    <w:p>
-      <w:r>
-        <w:t xml:space="preserve">The problem we face is not that the people trying to democratize coding aren't driven enough or passionate enough or smart enough. The problem is that they are hopelessly outmatched by the scale and scope of the challenge. If emerging tech is to provide real hope for communities that our society has left behind, we need a new approach. </w:t>
-      </w:r>
-    </w:p>
-    <w:p/>
-    <w:p>
-      <w:r>
-        <w:lastRenderedPageBreak/>
-        <w:t>Luckily, we don't have to figure out a solution from scratch. This isn't the first time our society has faced the need to bring about a massive transformation of the technical skills and knowledge of millions of people. The road to our future runs through our past.</w:t>
-      </w:r>
-    </w:p>
-    <w:p>
-      <w:pPr>
-        <w:pStyle w:val="Heading"/>
-      </w:pPr>
-      <w:r>
-        <w:t>Lessons from Our Past: Cooperative Extension Services and Citizenship Schools</w:t>
-      </w:r>
-    </w:p>
-    <w:p>
-      <w:pPr>
-        <w:pStyle w:val="Subheading"/>
-      </w:pPr>
-      <w:r>
-        <w:t>Cooperative Extension Services</w:t>
-      </w:r>
-    </w:p>
-    <w:p>
-      <w:r>
-        <w:t xml:space="preserve">In the late 19th and early 20th century, the US faced a similarly daunting task. A modern society can't function unless farmers are productive enough so they can feed </w:t>
-      </w:r>
-      <w:proofErr w:type="gramStart"/>
-      <w:r>
-        <w:t>the vast majority of</w:t>
-      </w:r>
-      <w:proofErr w:type="gramEnd"/>
-      <w:r>
-        <w:t xml:space="preserve"> people who no longer work the land. To pull off this agricultural revolution, millions of farmers had to master new skills and knowledge </w:t>
-      </w:r>
-      <w:proofErr w:type="gramStart"/>
-      <w:r>
-        <w:t>--  the</w:t>
-      </w:r>
-      <w:proofErr w:type="gramEnd"/>
-      <w:r>
-        <w:t xml:space="preserve"> key </w:t>
-      </w:r>
-      <w:r>
-        <w:t>elements of soil science, plant science, entomology, and a wide range of other</w:t>
-      </w:r>
-      <w:r>
-        <w:t xml:space="preserve"> information and practices that made up modern farming practices. </w:t>
-      </w:r>
-    </w:p>
-    <w:p/>
-    <w:p>
-      <w:r>
-        <w:t>Just like efforts to democratize tech today, the first few attempts to solve this problem fell short. Eventually, the US succeeded by creating a community-oriented approach called Cooperative Extension Services, aka Extension Services</w:t>
-      </w:r>
-      <w:r>
-        <w:rPr>
-          <w:rStyle w:val="EndnoteReference"/>
-        </w:rPr>
-        <w:endnoteReference w:id="2"/>
-      </w:r>
-      <w:r>
-        <w:t>.</w:t>
-      </w:r>
-    </w:p>
-    <w:p/>
-    <w:p>
-      <w:r>
-        <w:t>Cooperative Extension Services were successful because they created a rich web of support to help farmers make the transformation to modern farming. In doing so, they employed 4 strategies:</w:t>
+        <w:t>As automation allows us to do more and more with less skill, how do we create more opportunities for power users?</w:t>
       </w:r>
     </w:p>
     <w:p>
@@ -406,16 +330,90 @@
         <w:contextualSpacing/>
       </w:pPr>
       <w:r>
-        <w:rPr>
-          <w:b/>
-        </w:rPr>
-        <w:t>Focus on Communities, Not Just Individuals</w:t>
-      </w:r>
-      <w:r>
-        <w:t>. Most of today's efforts at democratizing tech are focused on individuals. And although this approach has some advantages, it often ends up masking the fact these efforts are creating opportunities in some communities but not others. Extension Services used a community-oriented approach which asked whether communities, not just individuals, were succeeding in adopting modern agricultural practices</w:t>
-      </w:r>
-      <w:r>
-        <w:t>.</w:t>
+        <w:t xml:space="preserve">As developers continue to build ever more powerful new languages, frameworks, APIs, etc., how can they be designed so gaining more skill and more sophistication in using them is easier to do? </w:t>
+      </w:r>
+    </w:p>
+    <w:p>
+      <w:r>
+        <w:t xml:space="preserve">In short, as automation continues to transform the skill landscape, we will need continual rounds of user experience design to smooth the learning curve so "leveling up" is as easy and engaging as possible. </w:t>
+      </w:r>
+    </w:p>
+    <w:p>
+      <w:pPr>
+        <w:pStyle w:val="Heading"/>
+      </w:pPr>
+      <w:r>
+        <w:t xml:space="preserve">Hip-Hop Wasn't Created </w:t>
+      </w:r>
+      <w:proofErr w:type="gramStart"/>
+      <w:r>
+        <w:t>By</w:t>
+      </w:r>
+      <w:proofErr w:type="gramEnd"/>
+      <w:r>
+        <w:t xml:space="preserve"> Turntable Engineers</w:t>
+      </w:r>
+    </w:p>
+    <w:p>
+      <w:r>
+        <w:t>Some advocates for power users or blue-collar coders sound as if as if they think these types of workers won't be capable of the kind of creative work that will drive emerging tech forward. While it's certainly true that some cutting-edge emerging tech work will require a PhD, the history of hip-hop suggests you don't need to be a rocket scientist to power innovation.</w:t>
+      </w:r>
+    </w:p>
+    <w:p/>
+    <w:p>
+      <w:r>
+        <w:t xml:space="preserve">Hip Hop came out of neighborhoods that had lost hundreds of thousands of jobs to outsourcing and had been devastated by urban renewal. And yet the people who lived in these neighborhoods built some of the most amazing artistic creations the world has ever seen, transforming both music and culture around the globe. </w:t>
+      </w:r>
+    </w:p>
+    <w:p/>
+    <w:p>
+      <w:r>
+        <w:t>A key part of Hip Hop’s rise was a brilliant technical innovation: morphing turntables from tools for playing music into tools for making music. This innovation didn't come from the engineers who created turntables, it came from people like Grandmaster Flash.  Grandmaster Flash, one of the “holy Trinity” who created hip-hop, had the most technical training of the three, and he’d only attended a vocational high school. But while Grandmaster Flash wasn’t a PhD scientist, he was a mad scientist -- a genius with an obsessive drive to experiment and create something new.</w:t>
+      </w:r>
+    </w:p>
+    <w:p/>
+    <w:p>
+      <w:r>
+        <w:t>As important as it is to spread the most advanced technical skills to every community, what the birth of hip-hop shows us is that we must also empower people with a wide range of technical skills if we want to unlock the full creative and economic potential of emerging tech.</w:t>
+      </w:r>
+      <w:r>
+        <w:br w:type="page"/>
+      </w:r>
+    </w:p>
+    <w:p>
+      <w:pPr>
+        <w:pStyle w:val="Top"/>
+      </w:pPr>
+      <w:bookmarkStart w:id="2" w:name="_Hlk1464721"/>
+      <w:bookmarkStart w:id="3" w:name="_GoBack"/>
+      <w:r>
+        <w:lastRenderedPageBreak/>
+        <w:t>EVANGELIZE BREAKTHROUGH RESEARCH ON CODING UX</w:t>
+      </w:r>
+      <w:bookmarkEnd w:id="3"/>
+    </w:p>
+    <w:bookmarkEnd w:id="2"/>
+    <w:p>
+      <w:r>
+        <w:t xml:space="preserve">The following are some examples of what researchers in University of Washington's </w:t>
+      </w:r>
+      <w:r>
+        <w:t>Code &amp; Cognition Lab</w:t>
+      </w:r>
+      <w:r>
+        <w:t xml:space="preserve"> have cooked up to make coding more accessible to all:</w:t>
+      </w:r>
+      <w:r>
+        <w:rPr>
+          <w:rStyle w:val="EndnoteReference"/>
+        </w:rPr>
+        <w:t xml:space="preserve"> </w:t>
+      </w:r>
+      <w:r>
+        <w:rPr>
+          <w:rStyle w:val="EndnoteReference"/>
+        </w:rPr>
+        <w:endnoteReference w:id="2"/>
       </w:r>
     </w:p>
     <w:p>
@@ -432,10 +430,27 @@
         <w:rPr>
           <w:b/>
         </w:rPr>
-        <w:t>Harness the Power of Community</w:t>
-      </w:r>
-      <w:r>
-        <w:t>. As we'll see in Part 2, by being deeply embedded in communities, Extension Services was able to leverage a community's assets, including the bonds of friendship and support among farmers, to have a far greater impact than they otherwise could have. Without drawing on each community's strengths, it's doubtful that Extension Services could have succeeded.</w:t>
+        <w:t>Learning by Solving Debugging Puzzles</w:t>
+      </w:r>
+      <w:r>
+        <w:t>.</w:t>
+      </w:r>
+      <w:r>
+        <w:rPr>
+          <w:b/>
+        </w:rPr>
+        <w:t xml:space="preserve"> </w:t>
+      </w:r>
+      <w:r>
+        <w:t xml:space="preserve">Mike Lee created </w:t>
+      </w:r>
+      <w:proofErr w:type="spellStart"/>
+      <w:r>
+        <w:t>Gidget</w:t>
+      </w:r>
+      <w:proofErr w:type="spellEnd"/>
+      <w:r>
+        <w:t>, an interactive tutor for learning the programming language Python by solving debugging puzzles. In a study of 1,000 adult learners, he found that</w:t>
       </w:r>
     </w:p>
     <w:p>
@@ -449,13 +464,15 @@
         <w:contextualSpacing/>
       </w:pPr>
       <w:r>
-        <w:rPr>
-          <w:b/>
-        </w:rPr>
-        <w:t>Move the Tech Closer to the People</w:t>
-      </w:r>
-      <w:r>
-        <w:t>.  Extension Services agents not only helped to translate complex scientific concepts so they were accessible to ordinary farmers, they also helped create a feedback loop that ensured that the tools and practices proposed by researchers were modified so they fit farmers' needs and incorporated their experience.</w:t>
+        <w:t xml:space="preserve"> People who used </w:t>
+      </w:r>
+      <w:proofErr w:type="spellStart"/>
+      <w:r>
+        <w:t>Gidget</w:t>
+      </w:r>
+      <w:proofErr w:type="spellEnd"/>
+      <w:r>
+        <w:t xml:space="preserve"> picked up Python twice as fast as a well-regarded online Python tutorial and learned twice as much Python as participants who learned by doing.</w:t>
       </w:r>
     </w:p>
     <w:p>
@@ -468,69 +485,19 @@
         <w:spacing w:before="80"/>
         <w:contextualSpacing/>
       </w:pPr>
-      <w:r>
-        <w:rPr>
-          <w:b/>
-        </w:rPr>
-        <w:t>Operate at Scale</w:t>
-      </w:r>
-      <w:r>
-        <w:t>. Extension Services operated in every agricultural community across the US. Every county had one or more extension agents who fostered this rich web of support, most of whom were backed up by faculty and staff from their state's Land Grant colleges. And in a significant number of states</w:t>
-      </w:r>
-      <w:r>
-        <w:t>, the scope of Extension Services' operation was</w:t>
-      </w:r>
-      <w:r>
-        <w:t xml:space="preserve"> remarkable</w:t>
-      </w:r>
-      <w:r>
-        <w:t>. In New York State, for example, by 1948 Extension Services had built a network of 32,000 trained volunteer local leaders</w:t>
-      </w:r>
-      <w:r>
-        <w:t xml:space="preserve"> and committee members</w:t>
-      </w:r>
-      <w:r>
-        <w:t>, who were</w:t>
-      </w:r>
-      <w:r>
-        <w:t xml:space="preserve"> supported by </w:t>
-      </w:r>
-      <w:r>
-        <w:t>383 agricultural and home economics staff</w:t>
-      </w:r>
-      <w:r>
-        <w:t xml:space="preserve"> </w:t>
-      </w:r>
-      <w:r>
-        <w:t xml:space="preserve">affiliated with </w:t>
-      </w:r>
-      <w:r>
-        <w:t xml:space="preserve">state </w:t>
-      </w:r>
-      <w:r>
-        <w:t>colleges and universities</w:t>
-      </w:r>
-      <w:r>
-        <w:t>.</w:t>
-      </w:r>
-      <w:r>
-        <w:rPr>
-          <w:rStyle w:val="EndnoteReference"/>
-        </w:rPr>
-        <w:endnoteReference w:id="3"/>
-      </w:r>
-    </w:p>
-    <w:p>
-      <w:pPr>
-        <w:pStyle w:val="Subheading"/>
-      </w:pPr>
-      <w:r>
-        <w:t>The Limitations of Extension Services</w:t>
-      </w:r>
-    </w:p>
-    <w:p>
-      <w:r>
-        <w:t>But Cooperative Extension Services also has a more complicated lesson to teach us. Extension Services has demonstrated that it's a remarkably effective way to serve a specific audience. However, at different times and in different places in the US (and around the globe), it has often been designed to help some audiences while inflicting terrible harm on others. For example:</w:t>
+      <w:proofErr w:type="spellStart"/>
+      <w:r>
+        <w:t>Gidget</w:t>
+      </w:r>
+      <w:proofErr w:type="spellEnd"/>
+      <w:r>
+        <w:t xml:space="preserve"> "changed attitudes about the difficulty of learning to code from negative to positive </w:t>
+      </w:r>
+      <w:r>
+        <w:t>in 20 minutes</w:t>
+      </w:r>
+      <w:r>
+        <w:t>" -- an incredibly important finding for efforts to make coding accessible.</w:t>
       </w:r>
     </w:p>
     <w:p>
@@ -544,8 +511,21 @@
         <w:contextualSpacing/>
       </w:pPr>
       <w:r>
-        <w:lastRenderedPageBreak/>
-        <w:t>Throughout much of its history it actively discriminated against African-American farmers and ignored the needs of immigrant farm labor</w:t>
+        <w:rPr>
+          <w:b/>
+        </w:rPr>
+        <w:t>Learning by Tracing on Paper</w:t>
+      </w:r>
+      <w:r>
+        <w:t xml:space="preserve">. Benji </w:t>
+      </w:r>
+      <w:proofErr w:type="spellStart"/>
+      <w:r>
+        <w:t>Xie</w:t>
+      </w:r>
+      <w:proofErr w:type="spellEnd"/>
+      <w:r>
+        <w:t xml:space="preserve"> believed learners often have a "brittle" knowledge of a programming language's semantics, so they just guess what will happen when their program runs -- a surefire strategy for producing frustration and failure.  He developed an innovative strategy that involves students figuring out on paper how their program will execute.  His study showed that with less than 15 minutes of training in this technique, students did 15% better on computer class lab problems and 7% better on midterms -- and no one who used the strategy failed the midterm, in contrast to 25% of the control group. </w:t>
       </w:r>
     </w:p>
     <w:p>
@@ -559,129 +539,140 @@
         <w:contextualSpacing/>
       </w:pPr>
       <w:r>
-        <w:t>Over time, as it began to embrace the ethos of "get big or get out," it increasingly focused on the needs of Big Ag to the detriment of the small farmers it was originally designed to serve</w:t>
-      </w:r>
-    </w:p>
-    <w:p>
-      <w:r>
-        <w:t>At the same time, the most bottom-up, grassroots-oriented traditions of Extension Services have become so important to today's efforts to reduce global poverty that in 2015, Bill and Melinda Gates argued that</w:t>
-      </w:r>
-    </w:p>
-    <w:p>
-      <w:pPr>
-        <w:pStyle w:val="Quotation"/>
-      </w:pPr>
-      <w:r>
-        <w:t>investing in extension so that it helps more farmers in more places—women as well as men, smallholders as well as more commercial farmers—is the only way to reap the full benefit of innovation.</w:t>
-      </w:r>
-      <w:r>
-        <w:rPr>
-          <w:rStyle w:val="EndnoteReference"/>
-        </w:rPr>
-        <w:endnoteReference w:id="4"/>
-      </w:r>
-    </w:p>
-    <w:p>
-      <w:r>
-        <w:t>How do we embrace the best parts of Extension Services' traditions and avoid the worst? By learning the lessons of another remarkable educational effort: the 1960s Civil Rights Movement's Citizenship Schools.</w:t>
-      </w:r>
-    </w:p>
-    <w:p>
-      <w:pPr>
-        <w:pStyle w:val="Subheading"/>
-      </w:pPr>
-      <w:r>
-        <w:t>Citizenship Schools</w:t>
-      </w:r>
-    </w:p>
-    <w:p>
-      <w:r>
-        <w:t>One of the major challenges facing the 1960s Civil Rights Movement was how to overcome voter suppression laws designed to stop African-Americans from voting by requiring that voters must be literate. How could the movement help African-Americans throughout the rural, agriculturally-dominated South to learn to read and write in a relatively short period of time so they could build political power? The solution: Citizenship Schools.</w:t>
+        <w:rPr>
+          <w:b/>
+        </w:rPr>
+        <w:t xml:space="preserve">Speed Up Learning JavaScript. </w:t>
+      </w:r>
+      <w:r>
+        <w:t xml:space="preserve">Greg Nelson created </w:t>
+      </w:r>
+      <w:proofErr w:type="spellStart"/>
+      <w:r>
+        <w:t>PLTutor</w:t>
+      </w:r>
+      <w:proofErr w:type="spellEnd"/>
+      <w:r>
+        <w:t xml:space="preserve">, an online interactive textbook designed to cover </w:t>
+      </w:r>
+      <w:proofErr w:type="gramStart"/>
+      <w:r>
+        <w:t>all of</w:t>
+      </w:r>
+      <w:proofErr w:type="gramEnd"/>
+      <w:r>
+        <w:t xml:space="preserve"> the basics of standard JavaScript </w:t>
+      </w:r>
+      <w:r>
+        <w:rPr>
+          <w:i/>
+        </w:rPr>
+        <w:t>in 3 hours</w:t>
+      </w:r>
+      <w:r>
+        <w:t xml:space="preserve">. For each core idea in JavaScript, </w:t>
+      </w:r>
+      <w:proofErr w:type="spellStart"/>
+      <w:r>
+        <w:t>PLTutor</w:t>
+      </w:r>
+      <w:proofErr w:type="spellEnd"/>
+      <w:r>
+        <w:t xml:space="preserve"> explains why &amp; when you'd want to use that idea, then lets you step through</w:t>
+      </w:r>
+      <w:r>
+        <w:rPr>
+          <w:rStyle w:val="CodeChar"/>
+        </w:rPr>
+        <w:t xml:space="preserve"> code using the idea </w:t>
+      </w:r>
+      <w:r>
+        <w:t xml:space="preserve">so you can see how the code executes and what impact it has. His study demonstrated that compared to a well-regarded online class, participants who used </w:t>
+      </w:r>
+      <w:proofErr w:type="spellStart"/>
+      <w:r>
+        <w:t>PLTutor</w:t>
+      </w:r>
+      <w:proofErr w:type="spellEnd"/>
+      <w:r>
+        <w:t xml:space="preserve"> had 60% higher learning gains.</w:t>
+      </w:r>
+    </w:p>
+    <w:p>
+      <w:r>
+        <w:t xml:space="preserve">The Code and Cognition Lab has even more dazzling work in the pipeline. In a 2018 talk, Professor Andrew Ko says they are now working on a project to create </w:t>
+      </w:r>
+      <w:r>
+        <w:t>a</w:t>
+      </w:r>
+      <w:r>
+        <w:t xml:space="preserve"> scalable</w:t>
+      </w:r>
+      <w:r>
+        <w:t xml:space="preserve"> online tutor that “provides infinite personalized practice by applying program synthesis and our theories of programming knowledge</w:t>
+      </w:r>
+      <w:r>
+        <w:t xml:space="preserve">." Their goal: students would be able to master the basics of a </w:t>
+      </w:r>
+      <w:proofErr w:type="gramStart"/>
+      <w:r>
+        <w:t>10 week</w:t>
+      </w:r>
+      <w:proofErr w:type="gramEnd"/>
+      <w:r>
+        <w:t xml:space="preserve"> intro computer science course in just 10 hours.</w:t>
       </w:r>
     </w:p>
     <w:p/>
     <w:p>
       <w:r>
-        <w:t>As we will see in Part 3, Citizenship Schools played a vital role in the success of the Civil Rights Movement. Like Extension Services, Citizenship Schools were designed so they were deeply rooted in their communities -- critical if they were going to help people overcome their feelings of shame about being illiterate and their fears of violent retaliation. And like Extension Services, they operated at scale: a total of 1,000 Citizenship Schools were set up throughout the Deep South.</w:t>
-      </w:r>
-      <w:bookmarkStart w:id="4" w:name="_Hlk536434520"/>
+        <w:t>There are many more research shops around the globe, many of which have produced equally impressive work.</w:t>
+      </w:r>
     </w:p>
     <w:p/>
     <w:p>
       <w:r>
-        <w:t xml:space="preserve">Where </w:t>
-      </w:r>
-      <w:r>
-        <w:t>Citizenship Schools</w:t>
-      </w:r>
-      <w:r>
-        <w:t xml:space="preserve"> differed from Extension Services is that Citizenship Schools were deeply rooted in civic literacy and activism. While some traditions of Extension Services were grounded in civic engagement, Citizenship Schools were designed from the ground up to help their students learn how to fight for their freedom and for their community.</w:t>
-      </w:r>
-      <w:r>
-        <w:rPr>
-          <w:rStyle w:val="EndnoteReference"/>
-        </w:rPr>
-        <w:endnoteReference w:id="5"/>
-      </w:r>
-      <w:r>
-        <w:t xml:space="preserve"> In addition to teaching basic literacy, Citizenship Schools taught their students the civic skills necessary </w:t>
-      </w:r>
-      <w:r>
-        <w:t>to win the struggle for voting rights</w:t>
-      </w:r>
-      <w:r>
-        <w:t xml:space="preserve"> as well as to </w:t>
-      </w:r>
-      <w:r>
-        <w:t>understand</w:t>
-      </w:r>
-      <w:r>
-        <w:t xml:space="preserve"> the nuts and bolts of </w:t>
-      </w:r>
-      <w:r>
-        <w:t>how the political system worked so</w:t>
-      </w:r>
-      <w:r>
-        <w:t xml:space="preserve"> students </w:t>
-      </w:r>
-      <w:r>
-        <w:t>could</w:t>
-      </w:r>
-      <w:r>
-        <w:t xml:space="preserve"> use political campaigns and community organizing to make their voices </w:t>
-      </w:r>
-      <w:r>
-        <w:t>count.</w:t>
-      </w:r>
-      <w:r>
-        <w:t xml:space="preserve"> </w:t>
+        <w:t>And if you're a developer or a coding trainer, you've probably never heard of any of them.</w:t>
       </w:r>
     </w:p>
     <w:p/>
     <w:p>
       <w:r>
-        <w:t xml:space="preserve">When the Internet first took off, it was sold as a tool for empowering everyone; instead, it became one critical foundation of an economy where communities from Harlem to Harlan County were left behind. If we don't want to repeat that mistake, we must ensure that every community has a seat at the table -- and to do that, we'll need to draw on the lessons of Citizenship Schools. Only by ensuring that there are enough people in every community who understand both how to code and how to fight for their community's future can we be confident that emerging tech opportunities will be accessible in every community and that every community will have a real say in who benefits from this new economy. </w:t>
-      </w:r>
-    </w:p>
-    <w:bookmarkEnd w:id="4"/>
-    <w:p>
-      <w:pPr>
-        <w:pStyle w:val="Subheading"/>
-      </w:pPr>
-      <w:r>
-        <w:t>Letting Go of Fear</w:t>
-      </w:r>
-    </w:p>
-    <w:p>
-      <w:r>
-        <w:t>Ultimately, the most important lesson we can learn from Extension Services and Citizenship Schools is that we need to stop being afraid to think big.</w:t>
+        <w:t xml:space="preserve">In fact, it's possible to spend an entire career as a coding professional, reading articles and blog posts in your area of specialization, going to tech conferences, and talking with your colleagues, without ever bumping the world of research on making coding easier to learn.  </w:t>
       </w:r>
     </w:p>
     <w:p/>
     <w:p>
       <w:r>
-        <w:lastRenderedPageBreak/>
-        <w:t>We have a rare opportunity to make more emerging tech jobs more accessible today and to create a better future for all tomorrow. But to seize it, we need to think boldly, dream, and then act on a large enough scale to realize those dreams.</w:t>
+        <w:t xml:space="preserve">It's not that some researchers aren't working with people out in the field. For example, </w:t>
+      </w:r>
+      <w:proofErr w:type="spellStart"/>
+      <w:r>
+        <w:t>Gidget</w:t>
+      </w:r>
+      <w:proofErr w:type="spellEnd"/>
+      <w:r>
+        <w:t xml:space="preserve"> influenced some of </w:t>
+      </w:r>
+      <w:proofErr w:type="spellStart"/>
+      <w:r>
+        <w:t>code.org's</w:t>
+      </w:r>
+      <w:proofErr w:type="spellEnd"/>
+      <w:r>
+        <w:t xml:space="preserve"> work. But the broader connections between academia and practitioners rarely exist. Too often this research is like a tree that falls in a forest and nobody but researchers hear it. If we're going to truly democratize emerging tech, that's got to change. </w:t>
+      </w:r>
+    </w:p>
+    <w:p/>
+    <w:p>
+      <w:r>
+        <w:t>The following are some strategies researchers might try if they want their research to make some noise.</w:t>
+      </w:r>
+    </w:p>
+    <w:p/>
+    <w:p>
+      <w:r>
+        <w:t>WARNING:  this chapter gets into the (geeky) weeds, so if you aren't a techie and don't work in tech, you may want to skip to Chapter 2.4.</w:t>
       </w:r>
     </w:p>
     <w:p>
@@ -689,34 +680,12 @@
         <w:pStyle w:val="Heading"/>
       </w:pPr>
       <w:r>
-        <w:t>Applying the Lessons of the Past to Build A Better Future</w:t>
-      </w:r>
-    </w:p>
-    <w:p>
-      <w:r>
-        <w:t>From West Baltimore to Letcher County, Kentucky to East LA to Youngstown, Ohio, every community faces distinct challenges and circumstances that will require a unique set of solutions.  But there are some approaches that will provide the foundation to any community's approach. This report argues that the following 3 strategies are the key to our overall success:</w:t>
-      </w:r>
-    </w:p>
-    <w:p>
-      <w:pPr>
-        <w:pStyle w:val="Subheading"/>
-      </w:pPr>
-      <w:r>
-        <w:t>1) Smooth the Learning Curve</w:t>
-      </w:r>
-    </w:p>
-    <w:p>
-      <w:r>
-        <w:t>For</w:t>
-      </w:r>
-      <w:r>
-        <w:t xml:space="preserve"> most emerging tech, there is a chasm of knowledge between its users and its creators, and the learning curve between the two is intimidatingly steep. Extension Services faced a similar challenge in the gap between the technical knowledge of agricultural researchers and farmers. The best traditions of Extension Services figured out how to bridge the gap by creating a feedback loop between farming communities and academia that made cutting-edge farming techniques accessible and practical.  Part 1 argues we'll need to similarly revolutionize emerging tech so it's easier for everyday people to learn emerging tech basics and to move along the path to mastery. </w:t>
-      </w:r>
-    </w:p>
-    <w:p/>
-    <w:p>
-      <w:r>
-        <w:t>To do that, we need to take the "user experience" (UX) design movement that's transformed modern web design and adapt it to the world of coding. This includes:</w:t>
+        <w:t>1) Embrace Tech Groups</w:t>
+      </w:r>
+    </w:p>
+    <w:p>
+      <w:r>
+        <w:t xml:space="preserve">More researchers need to start working closely with groups within the tech world. For example: </w:t>
       </w:r>
     </w:p>
     <w:p>
@@ -730,7 +699,19 @@
         <w:contextualSpacing/>
       </w:pPr>
       <w:r>
-        <w:t>Create a tech culture of community-oriented coding UX design</w:t>
+        <w:rPr>
+          <w:b/>
+        </w:rPr>
+        <w:t>Python</w:t>
+      </w:r>
+      <w:r>
+        <w:rPr>
+          <w:b/>
+        </w:rPr>
+        <w:t>istas</w:t>
+      </w:r>
+      <w:r>
+        <w:t xml:space="preserve">.  The Python programming language is often used for teaching beginners because it is one of the easier languages to learn, and there are many people in the community of "Pythonistas" who are passionate about spreading Python. If researchers could build a bridge to these people, they might find a very receptive audience for the results of the research. They also might find people who would be interested in helping them with their research.  </w:t>
       </w:r>
     </w:p>
     <w:p>
@@ -744,7 +725,27 @@
         <w:contextualSpacing/>
       </w:pPr>
       <w:r>
-        <w:t>Create a continuum of skill from beginners to power users to skilled developers and use UX design to smooth the learning curve along that continuum</w:t>
+        <w:rPr>
+          <w:b/>
+        </w:rPr>
+        <w:t>JavaScript</w:t>
+      </w:r>
+      <w:r>
+        <w:rPr>
+          <w:b/>
+        </w:rPr>
+        <w:t xml:space="preserve"> Evangelists</w:t>
+      </w:r>
+      <w:r>
+        <w:t xml:space="preserve">.  The world of JavaScript has undergone several transformations in the past decade or so. If researchers were an active part of that subcommunity, they might find strategic moments where they could help shape its direction. And there plenty of websites for web designers and developers, such as Smashing Magazine and </w:t>
+      </w:r>
+      <w:proofErr w:type="spellStart"/>
+      <w:r>
+        <w:t>CodePen</w:t>
+      </w:r>
+      <w:proofErr w:type="spellEnd"/>
+      <w:r>
+        <w:t xml:space="preserve">, where researchers could find influential voices in the JavaScript community who are receptive to research on making coding easier -- after all, they're already strong advocates for website UX. </w:t>
       </w:r>
     </w:p>
     <w:p>
@@ -758,7 +759,41 @@
         <w:contextualSpacing/>
       </w:pPr>
       <w:r>
-        <w:t>Get academic research on coding UX out of its silo so new breakthrough techniques for radically reducing the time it takes to learn coding can become widely used</w:t>
+        <w:rPr>
+          <w:b/>
+        </w:rPr>
+        <w:t>Tech Organizations</w:t>
+      </w:r>
+      <w:r>
+        <w:rPr>
+          <w:b/>
+        </w:rPr>
+        <w:t xml:space="preserve"> for Women and People of Color</w:t>
+      </w:r>
+      <w:r>
+        <w:t>.  The past decade has also seen the rise of a wide range of tech groups aimed at making coding and other tech more accessible to women and people of color. Researchers who shared the same passions could undoubtedly find people receptive to their work, some of whom would also be interested in collaborating.</w:t>
+      </w:r>
+    </w:p>
+    <w:p>
+      <w:pPr>
+        <w:pStyle w:val="Heading"/>
+      </w:pPr>
+      <w:r>
+        <w:t>2) Focus More Research on Libraries/Frameworks</w:t>
+      </w:r>
+    </w:p>
+    <w:p>
+      <w:r>
+        <w:t>One of the most striking features of academic coding UX research is that it is primarily focused on languages -- either on modifying existing languages or on creating new ones. But these days, libraries, APIs, and frameworks that are built on top of programming languages are as or even more important to accessibility than the underlying language.</w:t>
+      </w:r>
+      <w:r>
+        <w:rPr>
+          <w:rStyle w:val="FootnoteReference"/>
+        </w:rPr>
+        <w:footnoteReference w:id="1"/>
+      </w:r>
+      <w:r>
+        <w:t xml:space="preserve"> For example:</w:t>
       </w:r>
     </w:p>
     <w:p>
@@ -772,38 +807,23 @@
         <w:contextualSpacing/>
       </w:pPr>
       <w:r>
-        <w:t>Create institutional support for coding UX, particularly with big tech companies, VC, foundations, and universities</w:t>
-      </w:r>
-    </w:p>
-    <w:p>
-      <w:pPr>
-        <w:pStyle w:val="Subheading"/>
-      </w:pPr>
-      <w:r>
-        <w:t>2) Develop</w:t>
-      </w:r>
-      <w:r>
-        <w:t xml:space="preserve"> a</w:t>
-      </w:r>
-      <w:r>
-        <w:t>n</w:t>
-      </w:r>
-      <w:r>
-        <w:t xml:space="preserve"> </w:t>
-      </w:r>
-      <w:r>
-        <w:t xml:space="preserve">Ecosystem of </w:t>
-      </w:r>
-      <w:r>
-        <w:t xml:space="preserve">Community-Oriented </w:t>
-      </w:r>
-      <w:r>
-        <w:t>Support</w:t>
-      </w:r>
-    </w:p>
-    <w:p>
-      <w:r>
-        <w:t>Making coding easier to learn is only half the battle; we also need to reduce the gap between tech and communities. In Part 2, we will show how to do so by:</w:t>
+        <w:t xml:space="preserve">If someone says they are using Python for machine learning, odds are they aren't spending much time directly working with plain-vanilla Python.  The bulk of their work is using Python libraries with names like </w:t>
+      </w:r>
+      <w:proofErr w:type="spellStart"/>
+      <w:r>
+        <w:t>Tensorflow</w:t>
+      </w:r>
+      <w:proofErr w:type="spellEnd"/>
+      <w:r>
+        <w:t xml:space="preserve"> or </w:t>
+      </w:r>
+      <w:proofErr w:type="spellStart"/>
+      <w:r>
+        <w:t>Pytorch</w:t>
+      </w:r>
+      <w:proofErr w:type="spellEnd"/>
+      <w:r>
+        <w:t>, and they may also be using a Python library called pandas to "clean up" their data so it's ready for analysis.</w:t>
       </w:r>
     </w:p>
     <w:p>
@@ -817,7 +837,38 @@
         <w:contextualSpacing/>
       </w:pPr>
       <w:r>
-        <w:t>Changing the way we provide training and ongoing support so it harnesses the power of community</w:t>
+        <w:t>If someone is developing VR/AR, they probably aren't spending much time with plain-vanilla C# or JavaScript, they're mostly using a C# framework called Unity or a JavaScript library called A-Frame.</w:t>
+      </w:r>
+    </w:p>
+    <w:p>
+      <w:r>
+        <w:t>If researchers focused more of their time on influencing libraries and frameworks, they might have a bigger impact.</w:t>
+      </w:r>
+    </w:p>
+    <w:p/>
+    <w:p>
+      <w:pPr>
+        <w:rPr>
+          <w:b/>
+        </w:rPr>
+      </w:pPr>
+      <w:r>
+        <w:rPr>
+          <w:b/>
+        </w:rPr>
+        <w:t xml:space="preserve">A) </w:t>
+      </w:r>
+      <w:r>
+        <w:rPr>
+          <w:b/>
+        </w:rPr>
+        <w:t xml:space="preserve">It's Easier to Change </w:t>
+      </w:r>
+      <w:r>
+        <w:rPr>
+          <w:b/>
+        </w:rPr>
+        <w:t>Frameworks/Libraries</w:t>
       </w:r>
     </w:p>
     <w:p>
@@ -831,7 +882,19 @@
         <w:contextualSpacing/>
       </w:pPr>
       <w:r>
-        <w:t>Building a better bridge between training and work, from exploring apprenticeships to helping rural communities where tech jobs are scarce to find ways to kickstart their local emerging tech economy</w:t>
+        <w:t xml:space="preserve">Getting Python coders to agree to a fundamental change to their language or to switch to a new language that's designed to be easier to learn? That's a </w:t>
+      </w:r>
+      <w:proofErr w:type="gramStart"/>
+      <w:r>
+        <w:t>pretty tall</w:t>
+      </w:r>
+      <w:proofErr w:type="gramEnd"/>
+      <w:r>
+        <w:t xml:space="preserve"> order. Changes in a language, for </w:t>
+      </w:r>
+      <w:r>
+        <w:lastRenderedPageBreak/>
+        <w:t xml:space="preserve">example, can end up breaking a staggering number of scripts and software products. Convincing them to switch from one Python data visualization library or machine learning library to the library researchers have helped make much more accessible? That's a much easier sell. </w:t>
       </w:r>
     </w:p>
     <w:p>
@@ -845,55 +908,67 @@
         <w:contextualSpacing/>
       </w:pPr>
       <w:r>
-        <w:t>Doing all of this in a way that will both honor the unique issues and concerns of each community while operating on a scale comparable to Extension Services.</w:t>
-      </w:r>
-    </w:p>
-    <w:p>
-      <w:pPr>
-        <w:pStyle w:val="Subheading"/>
-      </w:pPr>
-      <w:r>
-        <w:t>3)</w:t>
-      </w:r>
-      <w:r>
+        <w:t>It's also common for developers to switch libraries/framework as better ones become available, so there are more opportunities for researchers to get their ideas out. And if their UX ideas help propel the use of an up-and-coming library, other library/framework designers are more likely to adopt these ideas.</w:t>
+      </w:r>
+    </w:p>
+    <w:p>
+      <w:pPr>
+        <w:rPr>
+          <w:b/>
+        </w:rPr>
+      </w:pPr>
+    </w:p>
+    <w:p>
+      <w:r>
+        <w:rPr>
+          <w:b/>
+        </w:rPr>
+        <w:t>B) It's Easier to Build</w:t>
+      </w:r>
+      <w:r>
+        <w:rPr>
+          <w:b/>
+        </w:rPr>
+        <w:t xml:space="preserve"> a</w:t>
+      </w:r>
+      <w:r>
+        <w:rPr>
+          <w:b/>
+        </w:rPr>
+        <w:t>n</w:t>
+      </w:r>
+      <w:r>
+        <w:rPr>
+          <w:b/>
+        </w:rPr>
         <w:t xml:space="preserve"> </w:t>
       </w:r>
       <w:r>
-        <w:t>Creating a Community Tech Culture of Civic Engagement</w:t>
-      </w:r>
-    </w:p>
-    <w:p>
-      <w:r>
-        <w:t xml:space="preserve">Emerging tech will not only create new opportunities for jobs and creating co-ops and small businesses, it will </w:t>
-      </w:r>
-      <w:proofErr w:type="gramStart"/>
-      <w:r>
-        <w:t>open up</w:t>
-      </w:r>
-      <w:proofErr w:type="gramEnd"/>
-      <w:r>
-        <w:t xml:space="preserve"> possibilities for fundamentally rethinking how the economy works -- and with it a chance to reshape its rules so the economy starts working for everyone.  To take advantage of these possibilities, we will need many people in every community who are fluent in emerging tech, not only because some of these struggles will revolve around highly technical issues but also because some of the most important decisions will get made not in the halls of Congress or state legislatures but through formal and informal industry standards &amp; best practices.</w:t>
-      </w:r>
-    </w:p>
-    <w:p/>
-    <w:p>
-      <w:r>
-        <w:lastRenderedPageBreak/>
-        <w:t xml:space="preserve">This strategy should not promote a </w:t>
-      </w:r>
-      <w:proofErr w:type="gramStart"/>
-      <w:r>
-        <w:t>particular ideology</w:t>
-      </w:r>
-      <w:proofErr w:type="gramEnd"/>
-      <w:r>
-        <w:t xml:space="preserve"> but instead aid people from different political backgrounds, communities, and identities/perspectives to help shape the direction of emerging tech, our communities, and our society. In short, the goal isn't a specific policy outcome, it's to assist in revitalizing our democracy in an era of rapid technological and economic change.</w:t>
-      </w:r>
-    </w:p>
-    <w:p/>
-    <w:p>
-      <w:r>
-        <w:t>In Part 3, the report:</w:t>
+        <w:rPr>
+          <w:b/>
+        </w:rPr>
+        <w:t xml:space="preserve">Easy-to-Use </w:t>
+      </w:r>
+      <w:r>
+        <w:rPr>
+          <w:b/>
+        </w:rPr>
+        <w:t>Library on Top of a</w:t>
+      </w:r>
+      <w:r>
+        <w:rPr>
+          <w:b/>
+        </w:rPr>
+        <w:t xml:space="preserve">nother </w:t>
+      </w:r>
+      <w:r>
+        <w:rPr>
+          <w:b/>
+        </w:rPr>
+        <w:t>Library</w:t>
+      </w:r>
+      <w:r>
+        <w:t xml:space="preserve"> </w:t>
       </w:r>
     </w:p>
     <w:p>
@@ -907,7 +982,40 @@
         <w:contextualSpacing/>
       </w:pPr>
       <w:r>
-        <w:t>Explains why the way emerging tech will affect our economy over the next 20-30 years will require that communities foster the skills of civic engagement around tech</w:t>
+        <w:t xml:space="preserve">If users are already using an emerging tech library, it's often </w:t>
+      </w:r>
+      <w:proofErr w:type="gramStart"/>
+      <w:r>
+        <w:t>pretty straightforward</w:t>
+      </w:r>
+      <w:proofErr w:type="gramEnd"/>
+      <w:r>
+        <w:t xml:space="preserve"> to build another library on top. For example, </w:t>
+      </w:r>
+      <w:proofErr w:type="spellStart"/>
+      <w:r>
+        <w:t>fast.ai's</w:t>
+      </w:r>
+      <w:proofErr w:type="spellEnd"/>
+      <w:r>
+        <w:t xml:space="preserve"> library that underlies their terrific course on deep learning is built on top of the Python library </w:t>
+      </w:r>
+      <w:proofErr w:type="spellStart"/>
+      <w:r>
+        <w:t>Pytorch</w:t>
+      </w:r>
+      <w:proofErr w:type="spellEnd"/>
+      <w:r>
+        <w:t>.</w:t>
+      </w:r>
+      <w:r>
+        <w:rPr>
+          <w:rStyle w:val="EndnoteReference"/>
+        </w:rPr>
+        <w:endnoteReference w:id="3"/>
+      </w:r>
+      <w:r>
+        <w:t xml:space="preserve"> This strategy can be a great way to either eliminate the hard parts of the underlying library or shield users from its weirder bits when they are first getting started. </w:t>
       </w:r>
     </w:p>
     <w:p>
@@ -921,82 +1029,7 @@
         <w:contextualSpacing/>
       </w:pPr>
       <w:r>
-        <w:t>Explores methods for embedding the development of civic literacy skills in technical training and support</w:t>
-      </w:r>
-    </w:p>
-    <w:p>
-      <w:r>
-        <w:t>In the conclusion, the report will outline how people in the tech world and people who are active in their community might use or adapt these ideas to build a better future.</w:t>
-      </w:r>
-    </w:p>
-    <w:p/>
-    <w:p/>
-    <w:p>
-      <w:r>
-        <w:t xml:space="preserve">Implementing these strategies will require a lot of hard work, but </w:t>
-      </w:r>
-      <w:r>
-        <w:rPr>
-          <w:b/>
-        </w:rPr>
-        <w:t>it's not rocket science</w:t>
-      </w:r>
-      <w:r>
-        <w:t>. Similar strategies have already been tested out in the real world by Extension Services and Citizenship Schools. All we need to do is to figure out how to translate them so they can address emerging tech's needs.</w:t>
-      </w:r>
-      <w:bookmarkEnd w:id="3"/>
-    </w:p>
-    <w:p>
-      <w:pPr>
-        <w:spacing w:before="120" w:after="80"/>
-        <w:rPr>
-          <w:rFonts w:ascii="Arial Narrow" w:eastAsia="Calibri" w:hAnsi="Arial Narrow" w:cs="Times New Roman"/>
-          <w:sz w:val="32"/>
-          <w:szCs w:val="32"/>
-        </w:rPr>
-      </w:pPr>
-      <w:r>
-        <w:br w:type="page"/>
-      </w:r>
-    </w:p>
-    <w:p>
-      <w:pPr>
-        <w:pStyle w:val="Heading"/>
-      </w:pPr>
-      <w:r>
-        <w:lastRenderedPageBreak/>
-        <w:t xml:space="preserve">Report </w:t>
-      </w:r>
-      <w:r>
-        <w:t>Scope</w:t>
-      </w:r>
-      <w:r>
-        <w:t xml:space="preserve"> </w:t>
-      </w:r>
-    </w:p>
-    <w:p>
-      <w:pPr>
-        <w:pStyle w:val="Subheading"/>
-      </w:pPr>
-      <w:r>
-        <w:t>Adults</w:t>
-      </w:r>
-    </w:p>
-    <w:p>
-      <w:r>
-        <w:t>This report is focused on addressing the needs of adults, not children. There are 3 reasons for this decision:</w:t>
-      </w:r>
-    </w:p>
-    <w:p/>
-    <w:p>
-      <w:r>
-        <w:t xml:space="preserve">1) From Black Girls Code to code.org to AI4ALL, there are already many groups doing terrific work focused on the needs of children.  </w:t>
-      </w:r>
-    </w:p>
-    <w:p/>
-    <w:p>
-      <w:r>
-        <w:t>2) When it comes to children, it's less necessary to advocate for the report's ideas because some of these ideas are already being implemented.  For example:</w:t>
+        <w:t xml:space="preserve">This strategy lends itself to an iterative, organic approach, trying out a researcher's ideas and getting quick feedback -- or even working with members of the community to critique libraries as they are learning them and to provide suggestions for improving them. </w:t>
       </w:r>
     </w:p>
     <w:p>
@@ -1010,7 +1043,152 @@
         <w:contextualSpacing/>
       </w:pPr>
       <w:r>
-        <w:t>As we will see in Part 1, there's plenty of work being done on improving coding UX for kids</w:t>
+        <w:t>Researchers who build an easier to use library on top of an existing library also have an almost built in audience for their work, which improves the odds they'll have an impact.</w:t>
+      </w:r>
+    </w:p>
+    <w:p>
+      <w:pPr>
+        <w:pStyle w:val="Heading"/>
+      </w:pPr>
+      <w:r>
+        <w:t xml:space="preserve">3) </w:t>
+      </w:r>
+      <w:proofErr w:type="gramStart"/>
+      <w:r>
+        <w:t>Make a Communications Plan</w:t>
+      </w:r>
+      <w:proofErr w:type="gramEnd"/>
+    </w:p>
+    <w:p>
+      <w:r>
+        <w:t xml:space="preserve">When medical researchers publish their findings in a journal, either their team or their institution has at least an implicit communications plan. Sometimes it involves a sophisticated press strategy, including having PR staff attempting to get the researchers booked on TV and radio. At the very least they put out a press release.  </w:t>
+      </w:r>
+    </w:p>
+    <w:p/>
+    <w:p>
+      <w:r>
+        <w:t>But in the field of UX coding research, this appears to happen only rarely. Not surprisingly, the results of most UX coding research never reaches the audiences who need to know about it if it is going to have a real impact.</w:t>
+      </w:r>
+    </w:p>
+    <w:p/>
+    <w:p>
+      <w:r>
+        <w:t>UX coding researchers don't need communications strategies as sophisticated as medical researchers; they aren't trying to reach a general audience. But even a little communications work could go a long way -- especially if researchers build relationships with tech groups.</w:t>
+      </w:r>
+    </w:p>
+    <w:p>
+      <w:pPr>
+        <w:pStyle w:val="Heading"/>
+      </w:pPr>
+      <w:bookmarkStart w:id="4" w:name="_Hlk517678013"/>
+      <w:r>
+        <w:t>4) Learn from Extension Services</w:t>
+      </w:r>
+    </w:p>
+    <w:p>
+      <w:r>
+        <w:t>Most UX coding researchers work in universities and colleges. And in many of those universities and colleges, there are staff who have a solid track record of making information more accessible: Extension Services. Coding and agriculture face different audiences and challenges. But there are surely valuable lessons UX coding researchers could learn from the decades of experience of their agricultural counterparts.</w:t>
+      </w:r>
+      <w:bookmarkEnd w:id="4"/>
+      <w:r>
+        <w:t xml:space="preserve"> </w:t>
+      </w:r>
+    </w:p>
+    <w:p>
+      <w:pPr>
+        <w:pStyle w:val="Heading"/>
+      </w:pPr>
+      <w:r>
+        <w:t>The Tech World Must Play Its Part</w:t>
+      </w:r>
+    </w:p>
+    <w:p>
+      <w:r>
+        <w:lastRenderedPageBreak/>
+        <w:t xml:space="preserve">If researchers' work is going to have a significant impact, ultimately it's up to them to make it happen. But those of us who aren't researchers can also play a part by seeking out their research. Large tech companies can play a particularly important role, as they have the resources to find interesting research and figure out how to implement it. </w:t>
+      </w:r>
+    </w:p>
+    <w:p/>
+    <w:p>
+      <w:r>
+        <w:t xml:space="preserve">And if university and college researchers begin to build a more vibrant relationship with the world outside academia, demonstrating the practical worth of their research to a wider audience, large tech companies could help fund research that might have a strategic impact. </w:t>
+      </w:r>
+    </w:p>
+    <w:p/>
+    <w:p>
+      <w:r>
+        <w:t>For example, it's relatively difficult to get research funding on making machine learning easier to learn.</w:t>
+      </w:r>
+      <w:r>
+        <w:rPr>
+          <w:rStyle w:val="EndnoteReference"/>
+        </w:rPr>
+        <w:endnoteReference w:id="4"/>
+      </w:r>
+      <w:r>
+        <w:t xml:space="preserve"> Given that most big tech companies are pouring huge amounts of money into machine learning/AI, it's in their self-interest to either fund this research themselves or lobby to get it funded.</w:t>
+      </w:r>
+    </w:p>
+    <w:p>
+      <w:pPr>
+        <w:spacing w:after="240"/>
+        <w:ind w:left="360"/>
+      </w:pPr>
+      <w:r>
+        <w:br w:type="page"/>
+      </w:r>
+    </w:p>
+    <w:p>
+      <w:pPr>
+        <w:pStyle w:val="Top"/>
+      </w:pPr>
+      <w:bookmarkStart w:id="5" w:name="_Hlk514820482"/>
+      <w:r>
+        <w:lastRenderedPageBreak/>
+        <w:t>1.4</w:t>
+      </w:r>
+      <w:r>
+        <w:tab/>
+        <w:t xml:space="preserve">CREATE INSTITUTIONAL SUPPORT </w:t>
+      </w:r>
+    </w:p>
+    <w:p>
+      <w:pPr>
+        <w:pStyle w:val="Top"/>
+        <w:ind w:firstLine="720"/>
+      </w:pPr>
+      <w:r>
+        <w:t>FOR CODING UX</w:t>
+      </w:r>
+    </w:p>
+    <w:p>
+      <w:r>
+        <w:t>Say you work at a small startup or a big tech company and you're frantically racing to build the first version of a new emerging tech library. You want to democratize your tech and you care about the community. But you can barely keep your head above water. How would you find the bandwidth to take on community-oriented coding UX or creating a continuum of skill? Where would you even start?</w:t>
+      </w:r>
+    </w:p>
+    <w:p/>
+    <w:p>
+      <w:r>
+        <w:t>Or perhaps, as many popular tech libraries first began, your project is something you work on after hours as a labor of love. If you eventually succeed, you'll probably have a small army of Open Source volunteers helping you out. But for now, you don't have the resources to take on community-oriented coding UX.</w:t>
+      </w:r>
+    </w:p>
+    <w:p/>
+    <w:p>
+      <w:r>
+        <w:t>If we are going to truly democratize emerging tech, we need to bring about a cultural change in the tech industry so techniques for smoothing the learning curve are as common for emerging tech development as UX is for designing websites. Getting there will require institutional support. The following are some ideas about what that support might entail.</w:t>
+      </w:r>
+    </w:p>
+    <w:p>
+      <w:pPr>
+        <w:pStyle w:val="Subheading"/>
+      </w:pPr>
+      <w:r>
+        <w:t>Large Tech Companies</w:t>
+      </w:r>
+    </w:p>
+    <w:p>
+      <w:r>
+        <w:t>For Google, Microsoft, and other large tech companies, there are two keys to making community-oriented coding UX and other techniques for smoothing the learning curve an inherent part of the process:</w:t>
       </w:r>
     </w:p>
     <w:p>
@@ -1024,12 +1202,13 @@
         <w:contextualSpacing/>
       </w:pPr>
       <w:r>
-        <w:t>Most children are already enmeshed in a variety of community networks, from school to after-school clubs to church programs, and some of these networks are encouraging kids to get involved in coding and design</w:t>
-      </w:r>
-    </w:p>
-    <w:p>
-      <w:r>
-        <w:t>3) Adults and children have very different needs. For example:</w:t>
+        <w:rPr>
+          <w:b/>
+        </w:rPr>
+        <w:t>Resources</w:t>
+      </w:r>
+      <w:r>
+        <w:t>. For any emerging tech project that is creating languages, libraries, frameworks, etc., the company should ensure they have the resources they need to fully embrace community-oriented coding UX and create a continuum of skills -- e.g., UX staff who work on the project and/or a liaison with a community group that's providing the UX work.</w:t>
       </w:r>
     </w:p>
     <w:p>
@@ -1043,7 +1222,34 @@
         <w:contextualSpacing/>
       </w:pPr>
       <w:r>
-        <w:t>If you're introducing a nine-year-old to coding, you can count it as a success if they get a coding job 13 years in the future. Adults need coding jobs today.</w:t>
+        <w:rPr>
+          <w:b/>
+        </w:rPr>
+        <w:t>Rewards</w:t>
+      </w:r>
+      <w:r>
+        <w:t xml:space="preserve">. Companies should ensure staff are rewarded for making community-oriented coding UX a priority. </w:t>
+      </w:r>
+    </w:p>
+    <w:p>
+      <w:pPr>
+        <w:pStyle w:val="Subheading"/>
+      </w:pPr>
+      <w:r>
+        <w:t>Venture Capitalists</w:t>
+      </w:r>
+    </w:p>
+    <w:p>
+      <w:r>
+        <w:t>While we certainly wouldn't expect all venture capitalist funds to embrace techniques for smoothing the learning curve, if a significant number of them began expecting that their emerging tech startups would use this approach, they could radically transform the tech community.</w:t>
+      </w:r>
+    </w:p>
+    <w:p>
+      <w:pPr>
+        <w:pStyle w:val="Subheading"/>
+      </w:pPr>
+      <w:r>
+        <w:t>Foundations</w:t>
       </w:r>
     </w:p>
     <w:p>
@@ -1057,7 +1263,25 @@
         <w:contextualSpacing/>
       </w:pPr>
       <w:r>
-        <w:t>Adult learners face very different emotional challenges than children do. If you've been out of work or have had a series of low-paying jobs or have lost a good paying job to automation, learning something as complex as coding can seem overwhelming.</w:t>
+        <w:rPr>
+          <w:b/>
+        </w:rPr>
+        <w:t xml:space="preserve">Fund </w:t>
+      </w:r>
+      <w:r>
+        <w:rPr>
+          <w:b/>
+        </w:rPr>
+        <w:t>UX Services</w:t>
+      </w:r>
+      <w:r>
+        <w:rPr>
+          <w:b/>
+        </w:rPr>
+        <w:t xml:space="preserve"> for Small Fry</w:t>
+      </w:r>
+      <w:r>
+        <w:t>. Foundations could provide grants to community groups to provide free coding UX services. These services could be targeted at unpaid labors of love, very early startups, and other individuals or organizations that have a significant audience for their open source coding tool but don't have institutional support. Foundations might also facilitate the creation of a pool of these resources that's funded by foundations, big tech companies, and other actors.</w:t>
       </w:r>
     </w:p>
     <w:p>
@@ -1071,87 +1295,152 @@
         <w:contextualSpacing/>
       </w:pPr>
       <w:r>
-        <w:t xml:space="preserve">Adults also face different financial challenges than most children do -- e.g., while they are learning they also </w:t>
+        <w:rPr>
+          <w:b/>
+        </w:rPr>
+        <w:t xml:space="preserve">Shape </w:t>
+      </w:r>
+      <w:r>
+        <w:rPr>
+          <w:b/>
+        </w:rPr>
+        <w:t>Software Project Grants</w:t>
+      </w:r>
+      <w:r>
+        <w:t xml:space="preserve">. In some cases, foundations directly fund software projects </w:t>
       </w:r>
       <w:proofErr w:type="gramStart"/>
       <w:r>
-        <w:t>have to</w:t>
+        <w:t>--  e.g.</w:t>
       </w:r>
       <w:proofErr w:type="gramEnd"/>
       <w:r>
-        <w:t xml:space="preserve"> put food on the table.</w:t>
-      </w:r>
-    </w:p>
+        <w:t xml:space="preserve">, </w:t>
+      </w:r>
+      <w:proofErr w:type="spellStart"/>
+      <w:r>
+        <w:t>Jupyter</w:t>
+      </w:r>
+      <w:proofErr w:type="spellEnd"/>
+      <w:r>
+        <w:t>/</w:t>
+      </w:r>
+      <w:proofErr w:type="spellStart"/>
+      <w:r>
+        <w:t>IPython</w:t>
+      </w:r>
+      <w:proofErr w:type="spellEnd"/>
+      <w:r>
+        <w:t xml:space="preserve"> notebook, which has become a major development environment for data science and machine learning. They could begin to require that grantees follow a community-oriented coding UX approach and, if relevant, a strategy for fostering the creation of a continuum of skills.</w:t>
+      </w:r>
+    </w:p>
+    <w:p>
+      <w:pPr>
+        <w:pStyle w:val="Bullets"/>
+        <w:numPr>
+          <w:ilvl w:val="0"/>
+          <w:numId w:val="1"/>
+        </w:numPr>
+        <w:spacing w:before="80"/>
+        <w:contextualSpacing/>
+      </w:pPr>
+      <w:r>
+        <w:rPr>
+          <w:b/>
+        </w:rPr>
+        <w:t xml:space="preserve">Leverage </w:t>
+      </w:r>
+      <w:r>
+        <w:rPr>
+          <w:b/>
+        </w:rPr>
+        <w:t>Nonprofit Software Purchases</w:t>
+      </w:r>
+      <w:r>
+        <w:t>. Many nonprofits purchase software using foundation grants. If foundations banded together, they could have a significant impact on the ecosystem of tools used by their grantees.</w:t>
+      </w:r>
+    </w:p>
+    <w:bookmarkEnd w:id="5"/>
     <w:p>
       <w:pPr>
         <w:pStyle w:val="Subheading"/>
       </w:pPr>
       <w:r>
-        <w:t>The Robot/AI Threat to Jobs</w:t>
-      </w:r>
-    </w:p>
-    <w:p>
-      <w:r>
-        <w:t xml:space="preserve">This report is agnostic as to whether robots and AI will lead to mass unemployment. While McKinsey studies are better than a Magic 8 Ball, there's simply no way to know who's right. Instead, this report </w:t>
+        <w:lastRenderedPageBreak/>
+        <w:t>Colleges and Universities</w:t>
+      </w:r>
+    </w:p>
+    <w:p>
+      <w:pPr>
+        <w:pStyle w:val="Bullets"/>
+        <w:numPr>
+          <w:ilvl w:val="0"/>
+          <w:numId w:val="1"/>
+        </w:numPr>
+        <w:spacing w:before="80"/>
+        <w:contextualSpacing/>
+      </w:pPr>
+      <w:r>
+        <w:rPr>
+          <w:b/>
+        </w:rPr>
+        <w:t xml:space="preserve">Shape </w:t>
+      </w:r>
+      <w:r>
+        <w:rPr>
+          <w:b/>
+        </w:rPr>
+        <w:t>Student Startup Culture</w:t>
+      </w:r>
+      <w:r>
+        <w:t>. For colleges and universities whose computer science departments teach their students how to create startups, if they encouraged community-oriented coding UX and other strategies for smoothing the learning curve, it could substantially speed up the adoption of these techniques.</w:t>
+      </w:r>
+    </w:p>
+    <w:p>
+      <w:pPr>
+        <w:pStyle w:val="Bullets"/>
+        <w:numPr>
+          <w:ilvl w:val="0"/>
+          <w:numId w:val="1"/>
+        </w:numPr>
+        <w:spacing w:before="80"/>
+        <w:contextualSpacing/>
+      </w:pPr>
+      <w:r>
+        <w:rPr>
+          <w:b/>
+        </w:rPr>
+        <w:t xml:space="preserve">Leverage </w:t>
+      </w:r>
+      <w:r>
+        <w:rPr>
+          <w:b/>
+        </w:rPr>
+        <w:t>University</w:t>
+      </w:r>
+      <w:r>
+        <w:rPr>
+          <w:b/>
+        </w:rPr>
+        <w:t xml:space="preserve"> Resources</w:t>
+      </w:r>
+      <w:r>
+        <w:t xml:space="preserve">. Colleges and universities are especially well situated to have an impact, because not only do they train many of the students who will create startups and go to work at tech companies, but they also create research on UX techniques and coding UX. Many colleges have agriculture extension services as well as researchers and centers who have extensive experience collaborating with the community.  If they leverage </w:t>
       </w:r>
       <w:proofErr w:type="gramStart"/>
       <w:r>
-        <w:t>is based on the assumption</w:t>
+        <w:t>all of</w:t>
       </w:r>
       <w:proofErr w:type="gramEnd"/>
       <w:r>
-        <w:t xml:space="preserve"> that we should </w:t>
-      </w:r>
-      <w:r>
-        <w:t>stop obsessing over trying to predict the future and start focusing on creating a strategy to build more just, prosperous economy regardless of the impact robots/AI have on jobs</w:t>
-      </w:r>
-      <w:r>
-        <w:t xml:space="preserve">.  </w:t>
-      </w:r>
-    </w:p>
-    <w:p/>
-    <w:p>
-      <w:r>
-        <w:t xml:space="preserve">Furthermore, this report is </w:t>
-      </w:r>
-      <w:r>
-        <w:rPr>
-          <w:b/>
-          <w:i/>
-        </w:rPr>
-        <w:t>not</w:t>
-      </w:r>
-      <w:r>
-        <w:t xml:space="preserve"> an attempt to build a comprehensive version of that strategy. As mentioned earlier in this chapter, even if our society becomes far more effective at training many people in every community to become developers, it's unrealistic to expect that everyone will do so. As the report discusses in Part 3 and the Conclusion, we will need other approaches to ensure that everyone can lead a life with dignity and security and that all communities can be made whole.  This report is simply an effort to lay out an approach for building one important piece -- but only one piece -- of the broader strategy our society needs.</w:t>
-      </w:r>
-    </w:p>
-    <w:p>
-      <w:pPr>
-        <w:pStyle w:val="Subheading"/>
-      </w:pPr>
-      <w:r>
-        <w:t>The US</w:t>
-      </w:r>
-    </w:p>
-    <w:p>
-      <w:r>
-        <w:t>This report is focused on the circumstances facing the US. But the ideas and techniques it proposes could certainly be modified to fit the needs and circumstances of other countries.</w:t>
-      </w:r>
-    </w:p>
-    <w:p>
-      <w:pPr>
-        <w:pStyle w:val="Subheading"/>
-      </w:pPr>
-      <w:r>
-        <w:t>Version 0.1</w:t>
-      </w:r>
-    </w:p>
-    <w:p>
-      <w:r>
-        <w:t xml:space="preserve">The problems we face in attempting to truly democratize emergent tech are far too complex for any one person or small group to have all the answers. The goal of this report is not to provide a definitive solution but to start a conversation about what it'll take to democratize emerging tech on a much larger scale.  </w:t>
-      </w:r>
-    </w:p>
-    <w:p/>
+        <w:t xml:space="preserve"> these resources, they can provide a much richer experience for their students, who will go on to help shape tech industry culture.</w:t>
+      </w:r>
+    </w:p>
+    <w:p>
+      <w:r>
+        <w:br w:type="page"/>
+      </w:r>
+    </w:p>
     <w:p/>
     <w:sectPr>
       <w:pgSz w:w="12240" w:h="15840"/>
@@ -1191,31 +1480,10 @@
         <w:endnoteRef/>
       </w:r>
       <w:r>
-        <w:t xml:space="preserve"> Pablo </w:t>
-      </w:r>
-      <w:proofErr w:type="spellStart"/>
-      <w:r>
-        <w:t>Illanes</w:t>
-      </w:r>
-      <w:proofErr w:type="spellEnd"/>
-      <w:r>
-        <w:t xml:space="preserve">, Susan Lund, Mona </w:t>
-      </w:r>
-      <w:proofErr w:type="spellStart"/>
-      <w:r>
-        <w:t>Mourshed</w:t>
-      </w:r>
-      <w:proofErr w:type="spellEnd"/>
-      <w:r>
-        <w:t xml:space="preserve">, Scott Rutherford, and Magnus Tyreman, "Retraining and Reskilling Workers </w:t>
-      </w:r>
-      <w:proofErr w:type="gramStart"/>
-      <w:r>
-        <w:t>In</w:t>
-      </w:r>
-      <w:proofErr w:type="gramEnd"/>
-      <w:r>
-        <w:t xml:space="preserve"> The Age Of Automation," McKinsey Global Institute, January 28, </w:t>
+        <w:t xml:space="preserve"> </w:t>
+      </w:r>
+      <w:r>
+        <w:t>Anil Dash , "The Blue Collar Coder," http://anildash.com/2012/10/the-blue-collar-coder.html</w:t>
       </w:r>
     </w:p>
   </w:endnote>
@@ -1231,7 +1499,10 @@
         <w:endnoteRef/>
       </w:r>
       <w:r>
-        <w:t xml:space="preserve"> In the US, Cooperative Extinction Services has been known by a wide range of names, including Agricultural Extension Services, Extension Services, and Extension. For the purpose of this report, we will use either Cooperative Extension Services or Extension Services.</w:t>
+        <w:t xml:space="preserve"> Andrew Ko, "Stanford Seminar - Learning to Code: Why We Fail, How We Flourish," </w:t>
+      </w:r>
+      <w:r>
+        <w:t>https://www.youtube.com/watch?v=mkzHIhKaUX4</w:t>
       </w:r>
     </w:p>
   </w:endnote>
@@ -1247,19 +1518,16 @@
         <w:endnoteRef/>
       </w:r>
       <w:r>
-        <w:t xml:space="preserve"> </w:t>
-      </w:r>
-      <w:r>
-        <w:t>Ruby Green Smith, The People’s Colleges: A History of the New York State Extension Service in Cornell University and the State, 1876-1948 (Cornell: Cornell University Press, 1949),</w:t>
-      </w:r>
-      <w:r>
-        <w:t xml:space="preserve"> </w:t>
-      </w:r>
-      <w:r>
-        <w:t>pp. xxxi-xxxii</w:t>
-      </w:r>
-      <w:r>
-        <w:t>.</w:t>
+        <w:t>For a great overview of why fast.ai decided to build a library on top of Pytorch, see Jeremy Howard, "</w:t>
+      </w:r>
+      <w:r>
+        <w:t xml:space="preserve"> Introducing Pytorch for fast.ai</w:t>
+      </w:r>
+      <w:r>
+        <w:t xml:space="preserve">," fast.ai blog, September 8, 2017, </w:t>
+      </w:r>
+      <w:r>
+        <w:t>http://www.fast.ai/2017/09/08/introducing-pytorch-for-fastai/</w:t>
       </w:r>
     </w:p>
   </w:endnote>
@@ -1275,37 +1543,16 @@
         <w:endnoteRef/>
       </w:r>
       <w:r>
-        <w:t xml:space="preserve"> </w:t>
-      </w:r>
-      <w:r>
-        <w:t xml:space="preserve">Bill Gates and Melinda Gates, "Our Big Bet </w:t>
-      </w:r>
-      <w:proofErr w:type="gramStart"/>
-      <w:r>
-        <w:t>For</w:t>
-      </w:r>
-      <w:proofErr w:type="gramEnd"/>
-      <w:r>
-        <w:t xml:space="preserve"> The Future: 2015 Gates Annual Letter," https://www.gatesnotes.com/2015-Annual-Letter (if your browser has difficulty reading it, see https://www.ozy.com/opinion/bill-gates-where-the-third-world-gets-health-right/39034)</w:t>
-      </w:r>
-      <w:r>
-        <w:t>.</w:t>
-      </w:r>
-    </w:p>
-  </w:endnote>
-  <w:endnote w:id="5">
-    <w:p>
-      <w:pPr>
-        <w:pStyle w:val="EndnoteText"/>
-      </w:pPr>
-      <w:r>
-        <w:rPr>
-          <w:rStyle w:val="EndnoteReference"/>
-        </w:rPr>
-        <w:endnoteRef/>
-      </w:r>
-      <w:r>
-        <w:t xml:space="preserve"> Civic engagement is an important part of some Extension Service traditions, but the author of this report believes it's accurate to say that it was rare for their brand of civic engagement to go as deeply as Citizenship Schools did. Citizenship Schools were attempting to fundamentally change how the economy and society was ordered, changing the balance of power so African-Americans would become equal citizens.  If Extension Services had been operating in an equally deep level, it's hard to see, for example, how it would have turned from supporting small farmers to focusing on Big Ag without sparking a national, highly organized resistance by the small farmers it was beginning to abandon.</w:t>
+        <w:t>Andy J Ko, "</w:t>
+      </w:r>
+      <w:r>
+        <w:t>We need to learn how to teach machine learning</w:t>
+      </w:r>
+      <w:r>
+        <w:t xml:space="preserve">," </w:t>
+      </w:r>
+      <w:r>
+        <w:t>https://medium.com/bits-and-behavior/we-need-to-learn-how-to-teach-machine-learning-acc78bac3ff8</w:t>
       </w:r>
     </w:p>
   </w:endnote>
@@ -1325,6 +1572,61 @@
     <w:p>
       <w:r>
         <w:continuationSeparator/>
+      </w:r>
+    </w:p>
+  </w:footnote>
+  <w:footnote w:id="1">
+    <w:p>
+      <w:pPr>
+        <w:pStyle w:val="FootnoteText"/>
+      </w:pPr>
+      <w:r>
+        <w:rPr>
+          <w:rStyle w:val="FootnoteReference"/>
+        </w:rPr>
+        <w:footnoteRef/>
+      </w:r>
+      <w:r>
+        <w:t xml:space="preserve"> </w:t>
+      </w:r>
+      <w:r>
+        <w:t xml:space="preserve">Although there are </w:t>
+      </w:r>
+      <w:r>
+        <w:t xml:space="preserve">important </w:t>
+      </w:r>
+      <w:r>
+        <w:t xml:space="preserve">differences between libraries, APIs, and frameworks, for the purposes of this </w:t>
+      </w:r>
+      <w:r>
+        <w:t xml:space="preserve">report </w:t>
+      </w:r>
+      <w:r>
+        <w:t>you can treat them as interchangeable</w:t>
+      </w:r>
+      <w:r>
+        <w:t>. T</w:t>
+      </w:r>
+      <w:r>
+        <w:t xml:space="preserve">he distinction </w:t>
+      </w:r>
+      <w:r>
+        <w:t xml:space="preserve">that matters </w:t>
+      </w:r>
+      <w:r>
+        <w:t xml:space="preserve">here is between a programming language, such as JavaScript or Python, and tools such as libraries, etc. that are built on top of a </w:t>
+      </w:r>
+      <w:r>
+        <w:t xml:space="preserve">programming </w:t>
+      </w:r>
+      <w:r>
+        <w:t xml:space="preserve">language </w:t>
+      </w:r>
+      <w:r>
+        <w:t xml:space="preserve">in order </w:t>
+      </w:r>
+      <w:r>
+        <w:t>to extend its capabilities.</w:t>
       </w:r>
     </w:p>
   </w:footnote>
@@ -1447,11 +1749,243 @@
       </w:rPr>
     </w:lvl>
   </w:abstractNum>
+  <w:abstractNum w:abstractNumId="1" w15:restartNumberingAfterBreak="0">
+    <w:nsid w:val="64BF5171"/>
+    <w:multiLevelType w:val="hybridMultilevel"/>
+    <w:tmpl w:val="68563716"/>
+    <w:lvl w:ilvl="0" w:tplc="04090001">
+      <w:start w:val="1"/>
+      <w:numFmt w:val="bullet"/>
+      <w:lvlText w:val=""/>
+      <w:lvlJc w:val="left"/>
+      <w:pPr>
+        <w:ind w:left="1080" w:hanging="360"/>
+      </w:pPr>
+      <w:rPr>
+        <w:rFonts w:ascii="Symbol" w:hAnsi="Symbol" w:hint="default"/>
+      </w:rPr>
+    </w:lvl>
+    <w:lvl w:ilvl="1" w:tplc="04090003" w:tentative="1">
+      <w:start w:val="1"/>
+      <w:numFmt w:val="bullet"/>
+      <w:lvlText w:val="o"/>
+      <w:lvlJc w:val="left"/>
+      <w:pPr>
+        <w:ind w:left="1800" w:hanging="360"/>
+      </w:pPr>
+      <w:rPr>
+        <w:rFonts w:ascii="Courier New" w:hAnsi="Courier New" w:cs="Courier New" w:hint="default"/>
+      </w:rPr>
+    </w:lvl>
+    <w:lvl w:ilvl="2" w:tplc="04090005" w:tentative="1">
+      <w:start w:val="1"/>
+      <w:numFmt w:val="bullet"/>
+      <w:lvlText w:val=""/>
+      <w:lvlJc w:val="left"/>
+      <w:pPr>
+        <w:ind w:left="2520" w:hanging="360"/>
+      </w:pPr>
+      <w:rPr>
+        <w:rFonts w:ascii="Wingdings" w:hAnsi="Wingdings" w:hint="default"/>
+      </w:rPr>
+    </w:lvl>
+    <w:lvl w:ilvl="3" w:tplc="04090001" w:tentative="1">
+      <w:start w:val="1"/>
+      <w:numFmt w:val="bullet"/>
+      <w:lvlText w:val=""/>
+      <w:lvlJc w:val="left"/>
+      <w:pPr>
+        <w:ind w:left="3240" w:hanging="360"/>
+      </w:pPr>
+      <w:rPr>
+        <w:rFonts w:ascii="Symbol" w:hAnsi="Symbol" w:hint="default"/>
+      </w:rPr>
+    </w:lvl>
+    <w:lvl w:ilvl="4" w:tplc="04090003" w:tentative="1">
+      <w:start w:val="1"/>
+      <w:numFmt w:val="bullet"/>
+      <w:lvlText w:val="o"/>
+      <w:lvlJc w:val="left"/>
+      <w:pPr>
+        <w:ind w:left="3960" w:hanging="360"/>
+      </w:pPr>
+      <w:rPr>
+        <w:rFonts w:ascii="Courier New" w:hAnsi="Courier New" w:cs="Courier New" w:hint="default"/>
+      </w:rPr>
+    </w:lvl>
+    <w:lvl w:ilvl="5" w:tplc="04090005" w:tentative="1">
+      <w:start w:val="1"/>
+      <w:numFmt w:val="bullet"/>
+      <w:lvlText w:val=""/>
+      <w:lvlJc w:val="left"/>
+      <w:pPr>
+        <w:ind w:left="4680" w:hanging="360"/>
+      </w:pPr>
+      <w:rPr>
+        <w:rFonts w:ascii="Wingdings" w:hAnsi="Wingdings" w:hint="default"/>
+      </w:rPr>
+    </w:lvl>
+    <w:lvl w:ilvl="6" w:tplc="04090001" w:tentative="1">
+      <w:start w:val="1"/>
+      <w:numFmt w:val="bullet"/>
+      <w:lvlText w:val=""/>
+      <w:lvlJc w:val="left"/>
+      <w:pPr>
+        <w:ind w:left="5400" w:hanging="360"/>
+      </w:pPr>
+      <w:rPr>
+        <w:rFonts w:ascii="Symbol" w:hAnsi="Symbol" w:hint="default"/>
+      </w:rPr>
+    </w:lvl>
+    <w:lvl w:ilvl="7" w:tplc="04090003" w:tentative="1">
+      <w:start w:val="1"/>
+      <w:numFmt w:val="bullet"/>
+      <w:lvlText w:val="o"/>
+      <w:lvlJc w:val="left"/>
+      <w:pPr>
+        <w:ind w:left="6120" w:hanging="360"/>
+      </w:pPr>
+      <w:rPr>
+        <w:rFonts w:ascii="Courier New" w:hAnsi="Courier New" w:cs="Courier New" w:hint="default"/>
+      </w:rPr>
+    </w:lvl>
+    <w:lvl w:ilvl="8" w:tplc="04090005" w:tentative="1">
+      <w:start w:val="1"/>
+      <w:numFmt w:val="bullet"/>
+      <w:lvlText w:val=""/>
+      <w:lvlJc w:val="left"/>
+      <w:pPr>
+        <w:ind w:left="6840" w:hanging="360"/>
+      </w:pPr>
+      <w:rPr>
+        <w:rFonts w:ascii="Wingdings" w:hAnsi="Wingdings" w:hint="default"/>
+      </w:rPr>
+    </w:lvl>
+  </w:abstractNum>
+  <w:abstractNum w:abstractNumId="2" w15:restartNumberingAfterBreak="0">
+    <w:nsid w:val="6EAE4760"/>
+    <w:multiLevelType w:val="hybridMultilevel"/>
+    <w:tmpl w:val="FB766B70"/>
+    <w:lvl w:ilvl="0" w:tplc="04090001">
+      <w:start w:val="1"/>
+      <w:numFmt w:val="bullet"/>
+      <w:lvlText w:val=""/>
+      <w:lvlJc w:val="left"/>
+      <w:pPr>
+        <w:ind w:left="720" w:hanging="360"/>
+      </w:pPr>
+      <w:rPr>
+        <w:rFonts w:ascii="Symbol" w:hAnsi="Symbol" w:hint="default"/>
+      </w:rPr>
+    </w:lvl>
+    <w:lvl w:ilvl="1" w:tplc="04090003" w:tentative="1">
+      <w:start w:val="1"/>
+      <w:numFmt w:val="bullet"/>
+      <w:lvlText w:val="o"/>
+      <w:lvlJc w:val="left"/>
+      <w:pPr>
+        <w:ind w:left="1440" w:hanging="360"/>
+      </w:pPr>
+      <w:rPr>
+        <w:rFonts w:ascii="Courier New" w:hAnsi="Courier New" w:cs="Courier New" w:hint="default"/>
+      </w:rPr>
+    </w:lvl>
+    <w:lvl w:ilvl="2" w:tplc="04090005" w:tentative="1">
+      <w:start w:val="1"/>
+      <w:numFmt w:val="bullet"/>
+      <w:lvlText w:val=""/>
+      <w:lvlJc w:val="left"/>
+      <w:pPr>
+        <w:ind w:left="2160" w:hanging="360"/>
+      </w:pPr>
+      <w:rPr>
+        <w:rFonts w:ascii="Wingdings" w:hAnsi="Wingdings" w:hint="default"/>
+      </w:rPr>
+    </w:lvl>
+    <w:lvl w:ilvl="3" w:tplc="04090001" w:tentative="1">
+      <w:start w:val="1"/>
+      <w:numFmt w:val="bullet"/>
+      <w:lvlText w:val=""/>
+      <w:lvlJc w:val="left"/>
+      <w:pPr>
+        <w:ind w:left="2880" w:hanging="360"/>
+      </w:pPr>
+      <w:rPr>
+        <w:rFonts w:ascii="Symbol" w:hAnsi="Symbol" w:hint="default"/>
+      </w:rPr>
+    </w:lvl>
+    <w:lvl w:ilvl="4" w:tplc="04090003" w:tentative="1">
+      <w:start w:val="1"/>
+      <w:numFmt w:val="bullet"/>
+      <w:lvlText w:val="o"/>
+      <w:lvlJc w:val="left"/>
+      <w:pPr>
+        <w:ind w:left="3600" w:hanging="360"/>
+      </w:pPr>
+      <w:rPr>
+        <w:rFonts w:ascii="Courier New" w:hAnsi="Courier New" w:cs="Courier New" w:hint="default"/>
+      </w:rPr>
+    </w:lvl>
+    <w:lvl w:ilvl="5" w:tplc="04090005" w:tentative="1">
+      <w:start w:val="1"/>
+      <w:numFmt w:val="bullet"/>
+      <w:lvlText w:val=""/>
+      <w:lvlJc w:val="left"/>
+      <w:pPr>
+        <w:ind w:left="4320" w:hanging="360"/>
+      </w:pPr>
+      <w:rPr>
+        <w:rFonts w:ascii="Wingdings" w:hAnsi="Wingdings" w:hint="default"/>
+      </w:rPr>
+    </w:lvl>
+    <w:lvl w:ilvl="6" w:tplc="04090001" w:tentative="1">
+      <w:start w:val="1"/>
+      <w:numFmt w:val="bullet"/>
+      <w:lvlText w:val=""/>
+      <w:lvlJc w:val="left"/>
+      <w:pPr>
+        <w:ind w:left="5040" w:hanging="360"/>
+      </w:pPr>
+      <w:rPr>
+        <w:rFonts w:ascii="Symbol" w:hAnsi="Symbol" w:hint="default"/>
+      </w:rPr>
+    </w:lvl>
+    <w:lvl w:ilvl="7" w:tplc="04090003" w:tentative="1">
+      <w:start w:val="1"/>
+      <w:numFmt w:val="bullet"/>
+      <w:lvlText w:val="o"/>
+      <w:lvlJc w:val="left"/>
+      <w:pPr>
+        <w:ind w:left="5760" w:hanging="360"/>
+      </w:pPr>
+      <w:rPr>
+        <w:rFonts w:ascii="Courier New" w:hAnsi="Courier New" w:cs="Courier New" w:hint="default"/>
+      </w:rPr>
+    </w:lvl>
+    <w:lvl w:ilvl="8" w:tplc="04090005" w:tentative="1">
+      <w:start w:val="1"/>
+      <w:numFmt w:val="bullet"/>
+      <w:lvlText w:val=""/>
+      <w:lvlJc w:val="left"/>
+      <w:pPr>
+        <w:ind w:left="6480" w:hanging="360"/>
+      </w:pPr>
+      <w:rPr>
+        <w:rFonts w:ascii="Wingdings" w:hAnsi="Wingdings" w:hint="default"/>
+      </w:rPr>
+    </w:lvl>
+  </w:abstractNum>
   <w:num w:numId="1">
     <w:abstractNumId w:val="0"/>
   </w:num>
   <w:num w:numId="2">
     <w:abstractNumId w:val="0"/>
+  </w:num>
+  <w:num w:numId="3">
+    <w:abstractNumId w:val="1"/>
+  </w:num>
+  <w:num w:numId="4">
+    <w:abstractNumId w:val="2"/>
   </w:num>
 </w:numbering>
 </file>
@@ -1853,7 +2387,7 @@
   <w:style w:type="paragraph" w:default="1" w:styleId="Normal">
     <w:name w:val="Normal"/>
     <w:qFormat/>
-    <w:rsid w:val="000F7082"/>
+    <w:rsid w:val="003924CC"/>
     <w:pPr>
       <w:spacing w:before="0" w:after="0"/>
     </w:pPr>
@@ -2073,6 +2607,49 @@
     <w:rPr>
       <w:iCs/>
       <w:color w:val="404040" w:themeColor="text1" w:themeTint="BF"/>
+    </w:rPr>
+  </w:style>
+  <w:style w:type="paragraph" w:styleId="FootnoteText">
+    <w:name w:val="footnote text"/>
+    <w:basedOn w:val="Normal"/>
+    <w:link w:val="FootnoteTextChar"/>
+    <w:uiPriority w:val="99"/>
+    <w:unhideWhenUsed/>
+    <w:rsid w:val="003924CC"/>
+    <w:rPr>
+      <w:sz w:val="20"/>
+      <w:szCs w:val="20"/>
+    </w:rPr>
+  </w:style>
+  <w:style w:type="character" w:customStyle="1" w:styleId="FootnoteTextChar">
+    <w:name w:val="Footnote Text Char"/>
+    <w:basedOn w:val="DefaultParagraphFont"/>
+    <w:link w:val="FootnoteText"/>
+    <w:uiPriority w:val="99"/>
+    <w:rsid w:val="003924CC"/>
+    <w:rPr>
+      <w:sz w:val="20"/>
+      <w:szCs w:val="20"/>
+    </w:rPr>
+  </w:style>
+  <w:style w:type="character" w:styleId="FootnoteReference">
+    <w:name w:val="footnote reference"/>
+    <w:basedOn w:val="DefaultParagraphFont"/>
+    <w:uiPriority w:val="99"/>
+    <w:semiHidden/>
+    <w:unhideWhenUsed/>
+    <w:rsid w:val="003924CC"/>
+    <w:rPr>
+      <w:vertAlign w:val="superscript"/>
+    </w:rPr>
+  </w:style>
+  <w:style w:type="paragraph" w:customStyle="1" w:styleId="Section">
+    <w:name w:val="Section"/>
+    <w:basedOn w:val="Heading"/>
+    <w:qFormat/>
+    <w:rsid w:val="003924CC"/>
+    <w:rPr>
+      <w:sz w:val="32"/>
     </w:rPr>
   </w:style>
 </w:styles>

</xml_diff>